<commit_message>
Making Changes in Local Repo for Merge Conflict
</commit_message>
<xml_diff>
--- a/Documents/Git_Vegash.docx
+++ b/Documents/Git_Vegash.docx
@@ -2935,16 +2935,1484 @@
           <w:numId w:val="41"/>
         </w:numPr>
         <w:rPr>
+          <w:b/>
+          <w:bCs/>
+          <w:sz w:val="36"/>
+          <w:szCs w:val="36"/>
+        </w:rPr>
+      </w:pPr>
+      <w:r>
+        <w:rPr>
           <w:sz w:val="28"/>
           <w:szCs w:val="28"/>
         </w:rPr>
-      </w:pPr>
-      <w:r>
+        <w:t>Don’t push directly to main</w:t>
+      </w:r>
+    </w:p>
+    <w:p>
+      <w:pPr>
+        <w:rPr>
+          <w:b/>
+          <w:bCs/>
+          <w:sz w:val="36"/>
+          <w:szCs w:val="36"/>
+        </w:rPr>
+      </w:pPr>
+      <w:r>
+        <w:rPr>
+          <w:b/>
+          <w:bCs/>
+          <w:sz w:val="36"/>
+          <w:szCs w:val="36"/>
+        </w:rPr>
+        <w:t>Day 02: (19-06-2025)</w:t>
+      </w:r>
+    </w:p>
+    <w:p>
+      <w:pPr>
+        <w:rPr>
+          <w:b/>
+          <w:bCs/>
+          <w:sz w:val="32"/>
+          <w:szCs w:val="32"/>
+        </w:rPr>
+      </w:pPr>
+      <w:r>
+        <w:rPr>
+          <w:b/>
+          <w:bCs/>
+          <w:sz w:val="32"/>
+          <w:szCs w:val="32"/>
+        </w:rPr>
+        <w:t>5. Collaborative Work: </w:t>
+      </w:r>
+    </w:p>
+    <w:p>
+      <w:r>
+        <w:t>5.1 Working with others on the same project.</w:t>
+      </w:r>
+    </w:p>
+    <w:p>
+      <w:pPr>
+        <w:pStyle w:val="ListParagraph"/>
+        <w:numPr>
+          <w:ilvl w:val="0"/>
+          <w:numId w:val="42"/>
+        </w:numPr>
         <w:rPr>
           <w:sz w:val="28"/>
           <w:szCs w:val="28"/>
         </w:rPr>
-        <w:t>Don’t push directly to main</w:t>
+      </w:pPr>
+      <w:r>
+        <w:rPr>
+          <w:sz w:val="28"/>
+          <w:szCs w:val="28"/>
+        </w:rPr>
+        <w:t>I created a remote GitHub repository for the project.</w:t>
+      </w:r>
+    </w:p>
+    <w:p>
+      <w:pPr>
+        <w:pStyle w:val="ListParagraph"/>
+        <w:numPr>
+          <w:ilvl w:val="0"/>
+          <w:numId w:val="42"/>
+        </w:numPr>
+        <w:rPr>
+          <w:sz w:val="28"/>
+          <w:szCs w:val="28"/>
+        </w:rPr>
+      </w:pPr>
+      <w:r>
+        <w:rPr>
+          <w:sz w:val="28"/>
+          <w:szCs w:val="28"/>
+        </w:rPr>
+        <w:t>I added Mrudula (</w:t>
+      </w:r>
+      <w:proofErr w:type="spellStart"/>
+      <w:r>
+        <w:rPr>
+          <w:sz w:val="28"/>
+          <w:szCs w:val="28"/>
+        </w:rPr>
+        <w:t>mrudula-diggibyte</w:t>
+      </w:r>
+      <w:proofErr w:type="spellEnd"/>
+      <w:r>
+        <w:rPr>
+          <w:sz w:val="28"/>
+          <w:szCs w:val="28"/>
+        </w:rPr>
+        <w:t>) as a collaborator to the repo.</w:t>
+      </w:r>
+    </w:p>
+    <w:p>
+      <w:pPr>
+        <w:pStyle w:val="ListParagraph"/>
+        <w:numPr>
+          <w:ilvl w:val="0"/>
+          <w:numId w:val="42"/>
+        </w:numPr>
+        <w:rPr>
+          <w:sz w:val="28"/>
+          <w:szCs w:val="28"/>
+        </w:rPr>
+      </w:pPr>
+      <w:r>
+        <w:rPr>
+          <w:sz w:val="28"/>
+          <w:szCs w:val="28"/>
+        </w:rPr>
+        <w:t>She accepted the invitation via email and was granted access.</w:t>
+      </w:r>
+    </w:p>
+    <w:p>
+      <w:pPr>
+        <w:rPr>
+          <w:b/>
+          <w:bCs/>
+        </w:rPr>
+      </w:pPr>
+      <w:r>
+        <w:rPr>
+          <w:b/>
+          <w:bCs/>
+        </w:rPr>
+        <w:t>We both contributed to the project using proper Git collaboration practices such as:</w:t>
+      </w:r>
+    </w:p>
+    <w:p>
+      <w:pPr>
+        <w:numPr>
+          <w:ilvl w:val="0"/>
+          <w:numId w:val="43"/>
+        </w:numPr>
+        <w:spacing w:line="240" w:lineRule="auto"/>
+        <w:rPr>
+          <w:sz w:val="28"/>
+          <w:szCs w:val="28"/>
+        </w:rPr>
+      </w:pPr>
+      <w:r>
+        <w:rPr>
+          <w:sz w:val="28"/>
+          <w:szCs w:val="28"/>
+        </w:rPr>
+        <w:t>Working on separate branches.</w:t>
+      </w:r>
+    </w:p>
+    <w:p>
+      <w:pPr>
+        <w:numPr>
+          <w:ilvl w:val="0"/>
+          <w:numId w:val="43"/>
+        </w:numPr>
+        <w:spacing w:line="240" w:lineRule="auto"/>
+        <w:rPr>
+          <w:sz w:val="28"/>
+          <w:szCs w:val="28"/>
+        </w:rPr>
+      </w:pPr>
+      <w:r>
+        <w:rPr>
+          <w:sz w:val="28"/>
+          <w:szCs w:val="28"/>
+        </w:rPr>
+        <w:t>Making commits and pushes to the remote repo.</w:t>
+      </w:r>
+    </w:p>
+    <w:p>
+      <w:pPr>
+        <w:numPr>
+          <w:ilvl w:val="0"/>
+          <w:numId w:val="43"/>
+        </w:numPr>
+        <w:spacing w:line="240" w:lineRule="auto"/>
+        <w:rPr>
+          <w:sz w:val="28"/>
+          <w:szCs w:val="28"/>
+        </w:rPr>
+      </w:pPr>
+      <w:r>
+        <w:rPr>
+          <w:sz w:val="28"/>
+          <w:szCs w:val="28"/>
+        </w:rPr>
+        <w:t>Communicating and reviewing each other’s changes.</w:t>
+      </w:r>
+    </w:p>
+    <w:p>
+      <w:pPr>
+        <w:rPr>
+          <w:b/>
+          <w:bCs/>
+          <w:sz w:val="28"/>
+          <w:szCs w:val="28"/>
+        </w:rPr>
+      </w:pPr>
+      <w:r>
+        <w:rPr>
+          <w:b/>
+          <w:bCs/>
+          <w:noProof/>
+          <w:sz w:val="28"/>
+          <w:szCs w:val="28"/>
+        </w:rPr>
+        <w:lastRenderedPageBreak/>
+        <w:drawing>
+          <wp:inline distT="0" distB="0" distL="0" distR="0" wp14:anchorId="78350CA6" wp14:editId="25272297">
+            <wp:extent cx="6645910" cy="3223260"/>
+            <wp:effectExtent l="0" t="0" r="2540" b="0"/>
+            <wp:docPr id="1800344542" name="Picture 1" descr="A screenshot of a computer&#10;&#10;AI-generated content may be incorrect."/>
+            <wp:cNvGraphicFramePr>
+              <a:graphicFrameLocks xmlns:a="http://schemas.openxmlformats.org/drawingml/2006/main" noChangeAspect="1"/>
+            </wp:cNvGraphicFramePr>
+            <a:graphic xmlns:a="http://schemas.openxmlformats.org/drawingml/2006/main">
+              <a:graphicData uri="http://schemas.openxmlformats.org/drawingml/2006/picture">
+                <pic:pic xmlns:pic="http://schemas.openxmlformats.org/drawingml/2006/picture">
+                  <pic:nvPicPr>
+                    <pic:cNvPr id="1800344542" name="Picture 1" descr="A screenshot of a computer&#10;&#10;AI-generated content may be incorrect."/>
+                    <pic:cNvPicPr/>
+                  </pic:nvPicPr>
+                  <pic:blipFill>
+                    <a:blip r:embed="rId12" cstate="print">
+                      <a:extLst>
+                        <a:ext uri="{28A0092B-C50C-407E-A947-70E740481C1C}">
+                          <a14:useLocalDpi xmlns:a14="http://schemas.microsoft.com/office/drawing/2010/main" val="0"/>
+                        </a:ext>
+                      </a:extLst>
+                    </a:blip>
+                    <a:stretch>
+                      <a:fillRect/>
+                    </a:stretch>
+                  </pic:blipFill>
+                  <pic:spPr>
+                    <a:xfrm>
+                      <a:off x="0" y="0"/>
+                      <a:ext cx="6645910" cy="3223260"/>
+                    </a:xfrm>
+                    <a:prstGeom prst="rect">
+                      <a:avLst/>
+                    </a:prstGeom>
+                  </pic:spPr>
+                </pic:pic>
+              </a:graphicData>
+            </a:graphic>
+          </wp:inline>
+        </w:drawing>
+      </w:r>
+    </w:p>
+    <w:p>
+      <w:pPr>
+        <w:rPr>
+          <w:b/>
+          <w:bCs/>
+        </w:rPr>
+      </w:pPr>
+      <w:r>
+        <w:rPr>
+          <w:b/>
+          <w:bCs/>
+        </w:rPr>
+        <w:t>5.2 Handling merge conflicts.</w:t>
+      </w:r>
+    </w:p>
+    <w:p>
+      <w:pPr>
+        <w:pStyle w:val="ListParagraph"/>
+        <w:numPr>
+          <w:ilvl w:val="0"/>
+          <w:numId w:val="44"/>
+        </w:numPr>
+      </w:pPr>
+      <w:r>
+        <w:t>I created a remote GitHub repository with one Python file.</w:t>
+      </w:r>
+    </w:p>
+    <w:p>
+      <w:pPr>
+        <w:pStyle w:val="ListParagraph"/>
+        <w:numPr>
+          <w:ilvl w:val="0"/>
+          <w:numId w:val="44"/>
+        </w:numPr>
+      </w:pPr>
+      <w:r>
+        <w:t>I cloned the repository into my local system.</w:t>
+      </w:r>
+    </w:p>
+    <w:p>
+      <w:pPr>
+        <w:pStyle w:val="ListParagraph"/>
+        <w:numPr>
+          <w:ilvl w:val="0"/>
+          <w:numId w:val="44"/>
+        </w:numPr>
+      </w:pPr>
+      <w:r>
+        <w:t>I then made a change directly in the remote repository (on GitHub) — edited one line in the Python file and committed it.</w:t>
+      </w:r>
+    </w:p>
+    <w:p>
+      <w:pPr>
+        <w:pStyle w:val="ListParagraph"/>
+        <w:numPr>
+          <w:ilvl w:val="0"/>
+          <w:numId w:val="44"/>
+        </w:numPr>
+      </w:pPr>
+      <w:r>
+        <w:t>Without pulling the recent remote change, I edited the same line in the local Python file.</w:t>
+      </w:r>
+    </w:p>
+    <w:p>
+      <w:pPr>
+        <w:pStyle w:val="ListParagraph"/>
+        <w:numPr>
+          <w:ilvl w:val="0"/>
+          <w:numId w:val="44"/>
+        </w:numPr>
+      </w:pPr>
+      <w:r>
+        <w:t>I committed the local changes.</w:t>
+      </w:r>
+    </w:p>
+    <w:p>
+      <w:pPr>
+        <w:pStyle w:val="ListParagraph"/>
+        <w:numPr>
+          <w:ilvl w:val="0"/>
+          <w:numId w:val="44"/>
+        </w:numPr>
+      </w:pPr>
+      <w:r>
+        <w:t>After that, I ran git pull to fetch and merge remote changes into my local branch.</w:t>
+      </w:r>
+    </w:p>
+    <w:p>
+      <w:pPr>
+        <w:pStyle w:val="ListParagraph"/>
+        <w:numPr>
+          <w:ilvl w:val="0"/>
+          <w:numId w:val="44"/>
+        </w:numPr>
+      </w:pPr>
+      <w:r>
+        <w:t>Since both remote and local changes modified the same line, Git raised a merge conflict.</w:t>
+      </w:r>
+    </w:p>
+    <w:p>
+      <w:pPr>
+        <w:pStyle w:val="ListParagraph"/>
+        <w:numPr>
+          <w:ilvl w:val="0"/>
+          <w:numId w:val="44"/>
+        </w:numPr>
+      </w:pPr>
+      <w:r>
+        <w:t>I manually resolved the conflict by choosing or combining the correct version of the line.</w:t>
+      </w:r>
+    </w:p>
+    <w:p>
+      <w:pPr>
+        <w:pStyle w:val="ListParagraph"/>
+        <w:numPr>
+          <w:ilvl w:val="0"/>
+          <w:numId w:val="44"/>
+        </w:numPr>
+      </w:pPr>
+      <w:r>
+        <w:t>Then I added and committed the resolved file locally.</w:t>
+      </w:r>
+    </w:p>
+    <w:p>
+      <w:pPr>
+        <w:pStyle w:val="ListParagraph"/>
+        <w:numPr>
+          <w:ilvl w:val="0"/>
+          <w:numId w:val="44"/>
+        </w:numPr>
+      </w:pPr>
+      <w:r>
+        <w:t>Finally, I pushed the resolved changes to the remote repository successfully.</w:t>
+      </w:r>
+    </w:p>
+    <w:p>
+      <w:pPr>
+        <w:rPr>
+          <w:b/>
+          <w:bCs/>
+          <w:sz w:val="28"/>
+          <w:szCs w:val="28"/>
+        </w:rPr>
+      </w:pPr>
+      <w:r>
+        <w:rPr>
+          <w:b/>
+          <w:bCs/>
+          <w:noProof/>
+          <w:sz w:val="28"/>
+          <w:szCs w:val="28"/>
+        </w:rPr>
+        <w:drawing>
+          <wp:inline distT="0" distB="0" distL="0" distR="0" wp14:anchorId="13FBD7B4" wp14:editId="28E99C8A">
+            <wp:extent cx="6645910" cy="3337560"/>
+            <wp:effectExtent l="0" t="0" r="2540" b="0"/>
+            <wp:docPr id="419744405" name="Picture 2" descr="A screenshot of a computer&#10;&#10;AI-generated content may be incorrect."/>
+            <wp:cNvGraphicFramePr>
+              <a:graphicFrameLocks xmlns:a="http://schemas.openxmlformats.org/drawingml/2006/main" noChangeAspect="1"/>
+            </wp:cNvGraphicFramePr>
+            <a:graphic xmlns:a="http://schemas.openxmlformats.org/drawingml/2006/main">
+              <a:graphicData uri="http://schemas.openxmlformats.org/drawingml/2006/picture">
+                <pic:pic xmlns:pic="http://schemas.openxmlformats.org/drawingml/2006/picture">
+                  <pic:nvPicPr>
+                    <pic:cNvPr id="419744405" name="Picture 2" descr="A screenshot of a computer&#10;&#10;AI-generated content may be incorrect."/>
+                    <pic:cNvPicPr/>
+                  </pic:nvPicPr>
+                  <pic:blipFill>
+                    <a:blip r:embed="rId13" cstate="print">
+                      <a:extLst>
+                        <a:ext uri="{28A0092B-C50C-407E-A947-70E740481C1C}">
+                          <a14:useLocalDpi xmlns:a14="http://schemas.microsoft.com/office/drawing/2010/main" val="0"/>
+                        </a:ext>
+                      </a:extLst>
+                    </a:blip>
+                    <a:stretch>
+                      <a:fillRect/>
+                    </a:stretch>
+                  </pic:blipFill>
+                  <pic:spPr>
+                    <a:xfrm>
+                      <a:off x="0" y="0"/>
+                      <a:ext cx="6645910" cy="3337560"/>
+                    </a:xfrm>
+                    <a:prstGeom prst="rect">
+                      <a:avLst/>
+                    </a:prstGeom>
+                  </pic:spPr>
+                </pic:pic>
+              </a:graphicData>
+            </a:graphic>
+          </wp:inline>
+        </w:drawing>
+      </w:r>
+    </w:p>
+    <w:p>
+      <w:pPr>
+        <w:rPr>
+          <w:b/>
+          <w:bCs/>
+          <w:sz w:val="28"/>
+          <w:szCs w:val="28"/>
+        </w:rPr>
+      </w:pPr>
+      <w:r>
+        <w:rPr>
+          <w:b/>
+          <w:bCs/>
+          <w:sz w:val="28"/>
+          <w:szCs w:val="28"/>
+        </w:rPr>
+        <w:lastRenderedPageBreak/>
+        <w:t xml:space="preserve">6. </w:t>
+      </w:r>
+      <w:r>
+        <w:rPr>
+          <w:b/>
+          <w:bCs/>
+          <w:sz w:val="28"/>
+          <w:szCs w:val="28"/>
+        </w:rPr>
+        <w:t>Git Ignore:</w:t>
+      </w:r>
+    </w:p>
+    <w:p>
+      <w:pPr>
+        <w:pStyle w:val="ListParagraph"/>
+        <w:numPr>
+          <w:ilvl w:val="0"/>
+          <w:numId w:val="45"/>
+        </w:numPr>
+        <w:spacing w:line="240" w:lineRule="auto"/>
+      </w:pPr>
+      <w:r>
+        <w:t xml:space="preserve">Ignoring Files and Folders </w:t>
+      </w:r>
+      <w:proofErr w:type="gramStart"/>
+      <w:r>
+        <w:t>Using .</w:t>
+      </w:r>
+      <w:proofErr w:type="spellStart"/>
+      <w:r>
+        <w:t>gitignore</w:t>
+      </w:r>
+      <w:proofErr w:type="spellEnd"/>
+      <w:proofErr w:type="gramEnd"/>
+    </w:p>
+    <w:p>
+      <w:pPr>
+        <w:numPr>
+          <w:ilvl w:val="0"/>
+          <w:numId w:val="45"/>
+        </w:numPr>
+        <w:spacing w:line="240" w:lineRule="auto"/>
+      </w:pPr>
+      <w:proofErr w:type="gramStart"/>
+      <w:r>
+        <w:t>.</w:t>
+      </w:r>
+      <w:proofErr w:type="spellStart"/>
+      <w:r>
+        <w:t>gitignore</w:t>
+      </w:r>
+      <w:proofErr w:type="spellEnd"/>
+      <w:proofErr w:type="gramEnd"/>
+      <w:r>
+        <w:t xml:space="preserve"> is a special file used to tell Git not to track certain files or folders.</w:t>
+      </w:r>
+    </w:p>
+    <w:p>
+      <w:pPr>
+        <w:numPr>
+          <w:ilvl w:val="0"/>
+          <w:numId w:val="45"/>
+        </w:numPr>
+        <w:spacing w:line="240" w:lineRule="auto"/>
+      </w:pPr>
+      <w:r>
+        <w:t>You can use it to ignore things like:</w:t>
+      </w:r>
+    </w:p>
+    <w:p>
+      <w:pPr>
+        <w:numPr>
+          <w:ilvl w:val="1"/>
+          <w:numId w:val="46"/>
+        </w:numPr>
+        <w:spacing w:line="240" w:lineRule="auto"/>
+      </w:pPr>
+      <w:r>
+        <w:t>Temporary files</w:t>
+      </w:r>
+    </w:p>
+    <w:p>
+      <w:pPr>
+        <w:numPr>
+          <w:ilvl w:val="1"/>
+          <w:numId w:val="46"/>
+        </w:numPr>
+        <w:spacing w:line="240" w:lineRule="auto"/>
+      </w:pPr>
+      <w:r>
+        <w:t>Log files</w:t>
+      </w:r>
+    </w:p>
+    <w:p>
+      <w:pPr>
+        <w:numPr>
+          <w:ilvl w:val="1"/>
+          <w:numId w:val="46"/>
+        </w:numPr>
+        <w:spacing w:line="240" w:lineRule="auto"/>
+      </w:pPr>
+      <w:r>
+        <w:t>IDE or editor files</w:t>
+      </w:r>
+    </w:p>
+    <w:p>
+      <w:pPr>
+        <w:numPr>
+          <w:ilvl w:val="0"/>
+          <w:numId w:val="45"/>
+        </w:numPr>
+        <w:spacing w:line="240" w:lineRule="auto"/>
+      </w:pPr>
+      <w:r>
+        <w:t>This helps keep the repo clean and avoids pushing unnecessary or sensitive files.</w:t>
+      </w:r>
+    </w:p>
+    <w:p>
+      <w:pPr>
+        <w:spacing w:line="240" w:lineRule="auto"/>
+        <w:rPr>
+          <w:sz w:val="28"/>
+          <w:szCs w:val="28"/>
+        </w:rPr>
+      </w:pPr>
+    </w:p>
+    <w:p>
+      <w:pPr>
+        <w:spacing w:line="240" w:lineRule="auto"/>
+        <w:rPr>
+          <w:b/>
+          <w:bCs/>
+          <w:sz w:val="28"/>
+          <w:szCs w:val="28"/>
+        </w:rPr>
+      </w:pPr>
+      <w:r>
+        <w:rPr>
+          <w:b/>
+          <w:bCs/>
+          <w:sz w:val="28"/>
+          <w:szCs w:val="28"/>
+        </w:rPr>
+        <w:t>7. Creating and Managing Tags in Git</w:t>
+      </w:r>
+    </w:p>
+    <w:p>
+      <w:pPr>
+        <w:spacing w:line="240" w:lineRule="auto"/>
+        <w:ind w:left="360"/>
+        <w:rPr>
+          <w:b/>
+          <w:bCs/>
+        </w:rPr>
+      </w:pPr>
+      <w:r>
+        <w:rPr>
+          <w:b/>
+          <w:bCs/>
+        </w:rPr>
+        <w:t>What is Tagging in Git?</w:t>
+      </w:r>
+    </w:p>
+    <w:p>
+      <w:pPr>
+        <w:spacing w:line="240" w:lineRule="auto"/>
+        <w:ind w:left="360"/>
+      </w:pPr>
+      <w:r>
+        <w:t xml:space="preserve">Tagging is a way to </w:t>
+      </w:r>
+      <w:r>
+        <w:rPr>
+          <w:b/>
+          <w:bCs/>
+        </w:rPr>
+        <w:t>mark specific points in history</w:t>
+      </w:r>
+      <w:r>
+        <w:t xml:space="preserve"> as important — commonly used for </w:t>
+      </w:r>
+      <w:r>
+        <w:rPr>
+          <w:b/>
+          <w:bCs/>
+        </w:rPr>
+        <w:t>releases (v1.0, v2.1, etc.)</w:t>
+      </w:r>
+      <w:r>
+        <w:t xml:space="preserve">. Tags are like </w:t>
+      </w:r>
+      <w:r>
+        <w:rPr>
+          <w:b/>
+          <w:bCs/>
+        </w:rPr>
+        <w:t>bookmarks</w:t>
+      </w:r>
+      <w:r>
+        <w:t xml:space="preserve"> to a specific commit.</w:t>
+      </w:r>
+    </w:p>
+    <w:tbl>
+      <w:tblPr>
+        <w:tblStyle w:val="TableGrid"/>
+        <w:tblW w:w="0" w:type="auto"/>
+        <w:tblLook w:val="04A0" w:firstRow="1" w:lastRow="0" w:firstColumn="1" w:lastColumn="0" w:noHBand="0" w:noVBand="1"/>
+      </w:tblPr>
+      <w:tblGrid>
+        <w:gridCol w:w="2069"/>
+        <w:gridCol w:w="3880"/>
+        <w:gridCol w:w="4507"/>
+      </w:tblGrid>
+      <w:tr>
+        <w:tc>
+          <w:tcPr>
+            <w:tcW w:w="0" w:type="auto"/>
+            <w:hideMark/>
+          </w:tcPr>
+          <w:p>
+            <w:pPr>
+              <w:spacing w:after="160"/>
+              <w:ind w:left="360"/>
+              <w:rPr>
+                <w:b/>
+                <w:bCs/>
+                <w:sz w:val="22"/>
+                <w:szCs w:val="22"/>
+              </w:rPr>
+            </w:pPr>
+            <w:r>
+              <w:rPr>
+                <w:b/>
+                <w:bCs/>
+                <w:sz w:val="22"/>
+                <w:szCs w:val="22"/>
+              </w:rPr>
+              <w:t>Type</w:t>
+            </w:r>
+          </w:p>
+        </w:tc>
+        <w:tc>
+          <w:tcPr>
+            <w:tcW w:w="3880" w:type="dxa"/>
+            <w:hideMark/>
+          </w:tcPr>
+          <w:p>
+            <w:pPr>
+              <w:spacing w:after="160"/>
+              <w:ind w:left="360"/>
+              <w:rPr>
+                <w:b/>
+                <w:bCs/>
+                <w:sz w:val="22"/>
+                <w:szCs w:val="22"/>
+              </w:rPr>
+            </w:pPr>
+            <w:r>
+              <w:rPr>
+                <w:b/>
+                <w:bCs/>
+                <w:sz w:val="22"/>
+                <w:szCs w:val="22"/>
+              </w:rPr>
+              <w:t>Command Example</w:t>
+            </w:r>
+          </w:p>
+        </w:tc>
+        <w:tc>
+          <w:tcPr>
+            <w:tcW w:w="4507" w:type="dxa"/>
+            <w:hideMark/>
+          </w:tcPr>
+          <w:p>
+            <w:pPr>
+              <w:spacing w:after="160"/>
+              <w:ind w:left="360"/>
+              <w:rPr>
+                <w:b/>
+                <w:bCs/>
+                <w:sz w:val="22"/>
+                <w:szCs w:val="22"/>
+              </w:rPr>
+            </w:pPr>
+            <w:r>
+              <w:rPr>
+                <w:b/>
+                <w:bCs/>
+                <w:sz w:val="22"/>
+                <w:szCs w:val="22"/>
+              </w:rPr>
+              <w:t>Description</w:t>
+            </w:r>
+          </w:p>
+        </w:tc>
+      </w:tr>
+      <w:tr>
+        <w:tc>
+          <w:tcPr>
+            <w:tcW w:w="0" w:type="auto"/>
+            <w:hideMark/>
+          </w:tcPr>
+          <w:p>
+            <w:pPr>
+              <w:spacing w:after="160"/>
+              <w:ind w:left="360"/>
+              <w:rPr>
+                <w:sz w:val="22"/>
+                <w:szCs w:val="22"/>
+              </w:rPr>
+            </w:pPr>
+            <w:r>
+              <w:rPr>
+                <w:b/>
+                <w:bCs/>
+                <w:sz w:val="22"/>
+                <w:szCs w:val="22"/>
+              </w:rPr>
+              <w:t>Lightweight Tag</w:t>
+            </w:r>
+          </w:p>
+        </w:tc>
+        <w:tc>
+          <w:tcPr>
+            <w:tcW w:w="3880" w:type="dxa"/>
+            <w:hideMark/>
+          </w:tcPr>
+          <w:p>
+            <w:pPr>
+              <w:spacing w:after="160"/>
+              <w:ind w:left="360"/>
+              <w:rPr>
+                <w:sz w:val="22"/>
+                <w:szCs w:val="22"/>
+              </w:rPr>
+            </w:pPr>
+            <w:r>
+              <w:rPr>
+                <w:sz w:val="22"/>
+                <w:szCs w:val="22"/>
+              </w:rPr>
+              <w:t xml:space="preserve">git tag </w:t>
+            </w:r>
+            <w:r>
+              <w:rPr>
+                <w:sz w:val="22"/>
+                <w:szCs w:val="22"/>
+              </w:rPr>
+              <w:t>_</w:t>
+            </w:r>
+            <w:proofErr w:type="spellStart"/>
+            <w:r>
+              <w:rPr>
+                <w:sz w:val="22"/>
+                <w:szCs w:val="22"/>
+              </w:rPr>
+              <w:t>Tag_Name</w:t>
+            </w:r>
+            <w:proofErr w:type="spellEnd"/>
+            <w:r>
+              <w:rPr>
+                <w:sz w:val="22"/>
+                <w:szCs w:val="22"/>
+              </w:rPr>
+              <w:t>_</w:t>
+            </w:r>
+          </w:p>
+        </w:tc>
+        <w:tc>
+          <w:tcPr>
+            <w:tcW w:w="4507" w:type="dxa"/>
+            <w:hideMark/>
+          </w:tcPr>
+          <w:p>
+            <w:pPr>
+              <w:spacing w:after="160"/>
+              <w:ind w:left="360"/>
+              <w:rPr>
+                <w:sz w:val="22"/>
+                <w:szCs w:val="22"/>
+              </w:rPr>
+            </w:pPr>
+            <w:r>
+              <w:rPr>
+                <w:sz w:val="22"/>
+                <w:szCs w:val="22"/>
+              </w:rPr>
+              <w:t>A simple pointer to a commit (like a branch but doesn’t move).</w:t>
+            </w:r>
+          </w:p>
+        </w:tc>
+      </w:tr>
+      <w:tr>
+        <w:trPr>
+          <w:trHeight w:val="518"/>
+        </w:trPr>
+        <w:tc>
+          <w:tcPr>
+            <w:tcW w:w="0" w:type="auto"/>
+            <w:hideMark/>
+          </w:tcPr>
+          <w:p>
+            <w:pPr>
+              <w:spacing w:after="160"/>
+              <w:ind w:left="360"/>
+              <w:rPr>
+                <w:sz w:val="22"/>
+                <w:szCs w:val="22"/>
+              </w:rPr>
+            </w:pPr>
+            <w:r>
+              <w:rPr>
+                <w:b/>
+                <w:bCs/>
+                <w:sz w:val="22"/>
+                <w:szCs w:val="22"/>
+              </w:rPr>
+              <w:t>Annotated Tag</w:t>
+            </w:r>
+          </w:p>
+        </w:tc>
+        <w:tc>
+          <w:tcPr>
+            <w:tcW w:w="3880" w:type="dxa"/>
+            <w:hideMark/>
+          </w:tcPr>
+          <w:p>
+            <w:pPr>
+              <w:spacing w:after="160"/>
+              <w:ind w:left="360"/>
+              <w:rPr>
+                <w:sz w:val="22"/>
+                <w:szCs w:val="22"/>
+              </w:rPr>
+            </w:pPr>
+            <w:r>
+              <w:rPr>
+                <w:sz w:val="22"/>
+                <w:szCs w:val="22"/>
+              </w:rPr>
+              <w:t xml:space="preserve">git tag -a </w:t>
+            </w:r>
+            <w:r>
+              <w:rPr>
+                <w:sz w:val="22"/>
+                <w:szCs w:val="22"/>
+              </w:rPr>
+              <w:t>_</w:t>
+            </w:r>
+            <w:proofErr w:type="spellStart"/>
+            <w:r>
+              <w:rPr>
+                <w:sz w:val="22"/>
+                <w:szCs w:val="22"/>
+              </w:rPr>
+              <w:t>Tag_Name</w:t>
+            </w:r>
+            <w:proofErr w:type="spellEnd"/>
+            <w:r>
+              <w:rPr>
+                <w:sz w:val="22"/>
+                <w:szCs w:val="22"/>
+              </w:rPr>
+              <w:t>_</w:t>
+            </w:r>
+            <w:r>
+              <w:rPr>
+                <w:sz w:val="22"/>
+                <w:szCs w:val="22"/>
+              </w:rPr>
+              <w:t xml:space="preserve"> -m "</w:t>
+            </w:r>
+            <w:r>
+              <w:rPr>
+                <w:sz w:val="22"/>
+                <w:szCs w:val="22"/>
+              </w:rPr>
+              <w:t>Message</w:t>
+            </w:r>
+            <w:r>
+              <w:rPr>
+                <w:sz w:val="22"/>
+                <w:szCs w:val="22"/>
+              </w:rPr>
+              <w:t>"</w:t>
+            </w:r>
+          </w:p>
+        </w:tc>
+        <w:tc>
+          <w:tcPr>
+            <w:tcW w:w="4507" w:type="dxa"/>
+            <w:hideMark/>
+          </w:tcPr>
+          <w:p>
+            <w:pPr>
+              <w:spacing w:after="160"/>
+              <w:ind w:left="360"/>
+              <w:rPr>
+                <w:sz w:val="22"/>
+                <w:szCs w:val="22"/>
+              </w:rPr>
+            </w:pPr>
+            <w:r>
+              <w:rPr>
+                <w:sz w:val="22"/>
+                <w:szCs w:val="22"/>
+              </w:rPr>
+              <w:t>Contains</w:t>
+            </w:r>
+            <w:r>
+              <w:rPr>
+                <w:sz w:val="22"/>
+                <w:szCs w:val="22"/>
+              </w:rPr>
+              <w:t xml:space="preserve"> some Extra Details like Date </w:t>
+            </w:r>
+            <w:proofErr w:type="spellStart"/>
+            <w:r>
+              <w:rPr>
+                <w:sz w:val="22"/>
+                <w:szCs w:val="22"/>
+              </w:rPr>
+              <w:t>Congif</w:t>
+            </w:r>
+            <w:proofErr w:type="spellEnd"/>
+            <w:r>
+              <w:rPr>
+                <w:sz w:val="22"/>
+                <w:szCs w:val="22"/>
+              </w:rPr>
+              <w:t>.</w:t>
+            </w:r>
+          </w:p>
+        </w:tc>
+      </w:tr>
+    </w:tbl>
+    <w:p>
+      <w:pPr>
+        <w:spacing w:line="240" w:lineRule="auto"/>
+        <w:rPr>
+          <w:b/>
+          <w:bCs/>
+          <w:sz w:val="28"/>
+          <w:szCs w:val="28"/>
+        </w:rPr>
+      </w:pPr>
+    </w:p>
+    <w:tbl>
+      <w:tblPr>
+        <w:tblStyle w:val="TableGrid"/>
+        <w:tblW w:w="10485" w:type="dxa"/>
+        <w:tblLook w:val="04A0" w:firstRow="1" w:lastRow="0" w:firstColumn="1" w:lastColumn="0" w:noHBand="0" w:noVBand="1"/>
+      </w:tblPr>
+      <w:tblGrid>
+        <w:gridCol w:w="2122"/>
+        <w:gridCol w:w="4394"/>
+        <w:gridCol w:w="3969"/>
+      </w:tblGrid>
+      <w:tr>
+        <w:tc>
+          <w:tcPr>
+            <w:tcW w:w="2122" w:type="dxa"/>
+            <w:hideMark/>
+          </w:tcPr>
+          <w:p>
+            <w:pPr>
+              <w:spacing w:after="160"/>
+              <w:ind w:left="360"/>
+              <w:rPr>
+                <w:b/>
+                <w:bCs/>
+                <w:sz w:val="22"/>
+                <w:szCs w:val="22"/>
+              </w:rPr>
+            </w:pPr>
+            <w:r>
+              <w:rPr>
+                <w:b/>
+                <w:bCs/>
+                <w:sz w:val="22"/>
+                <w:szCs w:val="22"/>
+              </w:rPr>
+              <w:t>Feature</w:t>
+            </w:r>
+          </w:p>
+        </w:tc>
+        <w:tc>
+          <w:tcPr>
+            <w:tcW w:w="4394" w:type="dxa"/>
+            <w:hideMark/>
+          </w:tcPr>
+          <w:p>
+            <w:pPr>
+              <w:spacing w:after="160"/>
+              <w:ind w:left="360"/>
+              <w:rPr>
+                <w:b/>
+                <w:bCs/>
+                <w:sz w:val="22"/>
+                <w:szCs w:val="22"/>
+              </w:rPr>
+            </w:pPr>
+            <w:r>
+              <w:rPr>
+                <w:b/>
+                <w:bCs/>
+                <w:sz w:val="22"/>
+                <w:szCs w:val="22"/>
+              </w:rPr>
+              <w:t>Tag</w:t>
+            </w:r>
+          </w:p>
+        </w:tc>
+        <w:tc>
+          <w:tcPr>
+            <w:tcW w:w="3969" w:type="dxa"/>
+            <w:hideMark/>
+          </w:tcPr>
+          <w:p>
+            <w:pPr>
+              <w:spacing w:after="160"/>
+              <w:ind w:left="360"/>
+              <w:rPr>
+                <w:b/>
+                <w:bCs/>
+                <w:sz w:val="22"/>
+                <w:szCs w:val="22"/>
+              </w:rPr>
+            </w:pPr>
+            <w:r>
+              <w:rPr>
+                <w:b/>
+                <w:bCs/>
+                <w:sz w:val="22"/>
+                <w:szCs w:val="22"/>
+              </w:rPr>
+              <w:t>Branch</w:t>
+            </w:r>
+          </w:p>
+        </w:tc>
+      </w:tr>
+      <w:tr>
+        <w:tc>
+          <w:tcPr>
+            <w:tcW w:w="2122" w:type="dxa"/>
+            <w:hideMark/>
+          </w:tcPr>
+          <w:p>
+            <w:pPr>
+              <w:spacing w:after="160"/>
+              <w:ind w:left="360"/>
+              <w:rPr>
+                <w:sz w:val="22"/>
+                <w:szCs w:val="22"/>
+              </w:rPr>
+            </w:pPr>
+            <w:r>
+              <w:rPr>
+                <w:sz w:val="22"/>
+                <w:szCs w:val="22"/>
+              </w:rPr>
+              <w:t>Moves</w:t>
+            </w:r>
+          </w:p>
+        </w:tc>
+        <w:tc>
+          <w:tcPr>
+            <w:tcW w:w="4394" w:type="dxa"/>
+            <w:hideMark/>
+          </w:tcPr>
+          <w:p>
+            <w:pPr>
+              <w:spacing w:after="160"/>
+              <w:ind w:left="360"/>
+              <w:rPr>
+                <w:sz w:val="22"/>
+                <w:szCs w:val="22"/>
+              </w:rPr>
+            </w:pPr>
+            <w:r>
+              <w:rPr>
+                <w:sz w:val="22"/>
+                <w:szCs w:val="22"/>
+              </w:rPr>
+              <w:t xml:space="preserve"> Fixed to a commit</w:t>
+            </w:r>
+          </w:p>
+        </w:tc>
+        <w:tc>
+          <w:tcPr>
+            <w:tcW w:w="3969" w:type="dxa"/>
+            <w:hideMark/>
+          </w:tcPr>
+          <w:p>
+            <w:pPr>
+              <w:spacing w:after="160"/>
+              <w:ind w:left="360"/>
+              <w:rPr>
+                <w:sz w:val="22"/>
+                <w:szCs w:val="22"/>
+              </w:rPr>
+            </w:pPr>
+            <w:r>
+              <w:rPr>
+                <w:sz w:val="22"/>
+                <w:szCs w:val="22"/>
+              </w:rPr>
+              <w:t>Moves with new commits</w:t>
+            </w:r>
+          </w:p>
+        </w:tc>
+      </w:tr>
+      <w:tr>
+        <w:tc>
+          <w:tcPr>
+            <w:tcW w:w="2122" w:type="dxa"/>
+            <w:hideMark/>
+          </w:tcPr>
+          <w:p>
+            <w:pPr>
+              <w:spacing w:after="160"/>
+              <w:ind w:left="360"/>
+              <w:rPr>
+                <w:sz w:val="22"/>
+                <w:szCs w:val="22"/>
+              </w:rPr>
+            </w:pPr>
+            <w:r>
+              <w:rPr>
+                <w:sz w:val="22"/>
+                <w:szCs w:val="22"/>
+              </w:rPr>
+              <w:t>Editable</w:t>
+            </w:r>
+          </w:p>
+        </w:tc>
+        <w:tc>
+          <w:tcPr>
+            <w:tcW w:w="4394" w:type="dxa"/>
+            <w:hideMark/>
+          </w:tcPr>
+          <w:p>
+            <w:pPr>
+              <w:spacing w:after="160"/>
+              <w:ind w:left="360"/>
+              <w:rPr>
+                <w:sz w:val="22"/>
+                <w:szCs w:val="22"/>
+              </w:rPr>
+            </w:pPr>
+            <w:r>
+              <w:rPr>
+                <w:sz w:val="22"/>
+                <w:szCs w:val="22"/>
+              </w:rPr>
+              <w:t xml:space="preserve"> Not usually modified</w:t>
+            </w:r>
+          </w:p>
+        </w:tc>
+        <w:tc>
+          <w:tcPr>
+            <w:tcW w:w="3969" w:type="dxa"/>
+            <w:hideMark/>
+          </w:tcPr>
+          <w:p>
+            <w:pPr>
+              <w:spacing w:after="160"/>
+              <w:ind w:left="360"/>
+              <w:rPr>
+                <w:sz w:val="22"/>
+                <w:szCs w:val="22"/>
+              </w:rPr>
+            </w:pPr>
+            <w:r>
+              <w:rPr>
+                <w:sz w:val="22"/>
+                <w:szCs w:val="22"/>
+              </w:rPr>
+              <w:t>Can be edited and merged</w:t>
+            </w:r>
+          </w:p>
+        </w:tc>
+      </w:tr>
+      <w:tr>
+        <w:tc>
+          <w:tcPr>
+            <w:tcW w:w="2122" w:type="dxa"/>
+            <w:hideMark/>
+          </w:tcPr>
+          <w:p>
+            <w:pPr>
+              <w:spacing w:after="160"/>
+              <w:ind w:left="360"/>
+              <w:rPr>
+                <w:sz w:val="22"/>
+                <w:szCs w:val="22"/>
+              </w:rPr>
+            </w:pPr>
+            <w:r>
+              <w:rPr>
+                <w:sz w:val="22"/>
+                <w:szCs w:val="22"/>
+              </w:rPr>
+              <w:t>Purpose</w:t>
+            </w:r>
+          </w:p>
+        </w:tc>
+        <w:tc>
+          <w:tcPr>
+            <w:tcW w:w="4394" w:type="dxa"/>
+            <w:hideMark/>
+          </w:tcPr>
+          <w:p>
+            <w:pPr>
+              <w:spacing w:after="160"/>
+              <w:ind w:left="360"/>
+              <w:rPr>
+                <w:sz w:val="22"/>
+                <w:szCs w:val="22"/>
+              </w:rPr>
+            </w:pPr>
+            <w:r>
+              <w:rPr>
+                <w:sz w:val="22"/>
+                <w:szCs w:val="22"/>
+              </w:rPr>
+              <w:t>Release version marking</w:t>
+            </w:r>
+          </w:p>
+        </w:tc>
+        <w:tc>
+          <w:tcPr>
+            <w:tcW w:w="3969" w:type="dxa"/>
+            <w:hideMark/>
+          </w:tcPr>
+          <w:p>
+            <w:pPr>
+              <w:spacing w:after="160"/>
+              <w:ind w:left="360"/>
+              <w:rPr>
+                <w:sz w:val="22"/>
+                <w:szCs w:val="22"/>
+              </w:rPr>
+            </w:pPr>
+            <w:r>
+              <w:rPr>
+                <w:sz w:val="22"/>
+                <w:szCs w:val="22"/>
+              </w:rPr>
+              <w:t>Ongoing development</w:t>
+            </w:r>
+          </w:p>
+        </w:tc>
+      </w:tr>
+      <w:tr>
+        <w:trPr>
+          <w:trHeight w:val="519"/>
+        </w:trPr>
+        <w:tc>
+          <w:tcPr>
+            <w:tcW w:w="2122" w:type="dxa"/>
+            <w:hideMark/>
+          </w:tcPr>
+          <w:p>
+            <w:pPr>
+              <w:spacing w:after="160"/>
+              <w:ind w:left="360"/>
+              <w:rPr>
+                <w:sz w:val="22"/>
+                <w:szCs w:val="22"/>
+              </w:rPr>
+            </w:pPr>
+            <w:r>
+              <w:rPr>
+                <w:sz w:val="22"/>
+                <w:szCs w:val="22"/>
+              </w:rPr>
+              <w:t>Checkout</w:t>
+            </w:r>
+          </w:p>
+        </w:tc>
+        <w:tc>
+          <w:tcPr>
+            <w:tcW w:w="4394" w:type="dxa"/>
+            <w:hideMark/>
+          </w:tcPr>
+          <w:p>
+            <w:pPr>
+              <w:spacing w:after="160"/>
+              <w:ind w:left="360"/>
+              <w:rPr>
+                <w:sz w:val="22"/>
+                <w:szCs w:val="22"/>
+              </w:rPr>
+            </w:pPr>
+            <w:r>
+              <w:rPr>
+                <w:sz w:val="22"/>
+                <w:szCs w:val="22"/>
+              </w:rPr>
+              <w:t>Can checkout, but can’t commit to it</w:t>
+            </w:r>
+          </w:p>
+        </w:tc>
+        <w:tc>
+          <w:tcPr>
+            <w:tcW w:w="3969" w:type="dxa"/>
+            <w:hideMark/>
+          </w:tcPr>
+          <w:p>
+            <w:pPr>
+              <w:spacing w:after="160"/>
+              <w:ind w:left="360"/>
+              <w:rPr>
+                <w:sz w:val="22"/>
+                <w:szCs w:val="22"/>
+              </w:rPr>
+            </w:pPr>
+            <w:r>
+              <w:rPr>
+                <w:sz w:val="22"/>
+                <w:szCs w:val="22"/>
+              </w:rPr>
+              <w:t>Can checkout and continue work</w:t>
+            </w:r>
+          </w:p>
+        </w:tc>
+      </w:tr>
+    </w:tbl>
+    <w:p>
+      <w:pPr>
+        <w:spacing w:line="240" w:lineRule="auto"/>
+        <w:ind w:left="360"/>
+        <w:rPr>
+          <w:sz w:val="28"/>
+          <w:szCs w:val="28"/>
+        </w:rPr>
+      </w:pPr>
+    </w:p>
+    <w:p>
+      <w:pPr>
+        <w:rPr>
+          <w:b/>
+          <w:bCs/>
+          <w:sz w:val="28"/>
+          <w:szCs w:val="28"/>
+        </w:rPr>
+      </w:pPr>
+      <w:r>
+        <w:rPr>
+          <w:b/>
+          <w:bCs/>
+          <w:noProof/>
+          <w:sz w:val="28"/>
+          <w:szCs w:val="28"/>
+        </w:rPr>
+        <w:drawing>
+          <wp:inline distT="0" distB="0" distL="0" distR="0" wp14:anchorId="54B0D4AB" wp14:editId="7836CE6D">
+            <wp:extent cx="6645910" cy="2419350"/>
+            <wp:effectExtent l="0" t="0" r="2540" b="0"/>
+            <wp:docPr id="692938580" name="Picture 2" descr="A computer screen shot of a black screen&#10;&#10;AI-generated content may be incorrect."/>
+            <wp:cNvGraphicFramePr>
+              <a:graphicFrameLocks xmlns:a="http://schemas.openxmlformats.org/drawingml/2006/main" noChangeAspect="1"/>
+            </wp:cNvGraphicFramePr>
+            <a:graphic xmlns:a="http://schemas.openxmlformats.org/drawingml/2006/main">
+              <a:graphicData uri="http://schemas.openxmlformats.org/drawingml/2006/picture">
+                <pic:pic xmlns:pic="http://schemas.openxmlformats.org/drawingml/2006/picture">
+                  <pic:nvPicPr>
+                    <pic:cNvPr id="692938580" name="Picture 2" descr="A computer screen shot of a black screen&#10;&#10;AI-generated content may be incorrect."/>
+                    <pic:cNvPicPr/>
+                  </pic:nvPicPr>
+                  <pic:blipFill>
+                    <a:blip r:embed="rId14">
+                      <a:extLst>
+                        <a:ext uri="{28A0092B-C50C-407E-A947-70E740481C1C}">
+                          <a14:useLocalDpi xmlns:a14="http://schemas.microsoft.com/office/drawing/2010/main" val="0"/>
+                        </a:ext>
+                      </a:extLst>
+                    </a:blip>
+                    <a:stretch>
+                      <a:fillRect/>
+                    </a:stretch>
+                  </pic:blipFill>
+                  <pic:spPr>
+                    <a:xfrm>
+                      <a:off x="0" y="0"/>
+                      <a:ext cx="6645910" cy="2419350"/>
+                    </a:xfrm>
+                    <a:prstGeom prst="rect">
+                      <a:avLst/>
+                    </a:prstGeom>
+                  </pic:spPr>
+                </pic:pic>
+              </a:graphicData>
+            </a:graphic>
+          </wp:inline>
+        </w:drawing>
       </w:r>
     </w:p>
     <w:p>
@@ -3771,6 +5239,119 @@
     </w:lvl>
   </w:abstractNum>
   <w:abstractNum w:abstractNumId="6" w15:restartNumberingAfterBreak="0">
+    <w:nsid w:val="0EBE4EA6"/>
+    <w:multiLevelType w:val="hybridMultilevel"/>
+    <w:tmpl w:val="1654FBEC"/>
+    <w:lvl w:ilvl="0" w:tplc="4009000D">
+      <w:start w:val="1"/>
+      <w:numFmt w:val="bullet"/>
+      <w:lvlText w:val=""/>
+      <w:lvlJc w:val="left"/>
+      <w:pPr>
+        <w:ind w:left="720" w:hanging="360"/>
+      </w:pPr>
+      <w:rPr>
+        <w:rFonts w:ascii="Wingdings" w:hAnsi="Wingdings" w:hint="default"/>
+      </w:rPr>
+    </w:lvl>
+    <w:lvl w:ilvl="1" w:tplc="40090003" w:tentative="1">
+      <w:start w:val="1"/>
+      <w:numFmt w:val="bullet"/>
+      <w:lvlText w:val="o"/>
+      <w:lvlJc w:val="left"/>
+      <w:pPr>
+        <w:ind w:left="1440" w:hanging="360"/>
+      </w:pPr>
+      <w:rPr>
+        <w:rFonts w:ascii="Courier New" w:hAnsi="Courier New" w:cs="Courier New" w:hint="default"/>
+      </w:rPr>
+    </w:lvl>
+    <w:lvl w:ilvl="2" w:tplc="40090005" w:tentative="1">
+      <w:start w:val="1"/>
+      <w:numFmt w:val="bullet"/>
+      <w:lvlText w:val=""/>
+      <w:lvlJc w:val="left"/>
+      <w:pPr>
+        <w:ind w:left="2160" w:hanging="360"/>
+      </w:pPr>
+      <w:rPr>
+        <w:rFonts w:ascii="Wingdings" w:hAnsi="Wingdings" w:hint="default"/>
+      </w:rPr>
+    </w:lvl>
+    <w:lvl w:ilvl="3" w:tplc="40090001" w:tentative="1">
+      <w:start w:val="1"/>
+      <w:numFmt w:val="bullet"/>
+      <w:lvlText w:val=""/>
+      <w:lvlJc w:val="left"/>
+      <w:pPr>
+        <w:ind w:left="2880" w:hanging="360"/>
+      </w:pPr>
+      <w:rPr>
+        <w:rFonts w:ascii="Symbol" w:hAnsi="Symbol" w:hint="default"/>
+      </w:rPr>
+    </w:lvl>
+    <w:lvl w:ilvl="4" w:tplc="40090003" w:tentative="1">
+      <w:start w:val="1"/>
+      <w:numFmt w:val="bullet"/>
+      <w:lvlText w:val="o"/>
+      <w:lvlJc w:val="left"/>
+      <w:pPr>
+        <w:ind w:left="3600" w:hanging="360"/>
+      </w:pPr>
+      <w:rPr>
+        <w:rFonts w:ascii="Courier New" w:hAnsi="Courier New" w:cs="Courier New" w:hint="default"/>
+      </w:rPr>
+    </w:lvl>
+    <w:lvl w:ilvl="5" w:tplc="40090005" w:tentative="1">
+      <w:start w:val="1"/>
+      <w:numFmt w:val="bullet"/>
+      <w:lvlText w:val=""/>
+      <w:lvlJc w:val="left"/>
+      <w:pPr>
+        <w:ind w:left="4320" w:hanging="360"/>
+      </w:pPr>
+      <w:rPr>
+        <w:rFonts w:ascii="Wingdings" w:hAnsi="Wingdings" w:hint="default"/>
+      </w:rPr>
+    </w:lvl>
+    <w:lvl w:ilvl="6" w:tplc="40090001" w:tentative="1">
+      <w:start w:val="1"/>
+      <w:numFmt w:val="bullet"/>
+      <w:lvlText w:val=""/>
+      <w:lvlJc w:val="left"/>
+      <w:pPr>
+        <w:ind w:left="5040" w:hanging="360"/>
+      </w:pPr>
+      <w:rPr>
+        <w:rFonts w:ascii="Symbol" w:hAnsi="Symbol" w:hint="default"/>
+      </w:rPr>
+    </w:lvl>
+    <w:lvl w:ilvl="7" w:tplc="40090003" w:tentative="1">
+      <w:start w:val="1"/>
+      <w:numFmt w:val="bullet"/>
+      <w:lvlText w:val="o"/>
+      <w:lvlJc w:val="left"/>
+      <w:pPr>
+        <w:ind w:left="5760" w:hanging="360"/>
+      </w:pPr>
+      <w:rPr>
+        <w:rFonts w:ascii="Courier New" w:hAnsi="Courier New" w:cs="Courier New" w:hint="default"/>
+      </w:rPr>
+    </w:lvl>
+    <w:lvl w:ilvl="8" w:tplc="40090005" w:tentative="1">
+      <w:start w:val="1"/>
+      <w:numFmt w:val="bullet"/>
+      <w:lvlText w:val=""/>
+      <w:lvlJc w:val="left"/>
+      <w:pPr>
+        <w:ind w:left="6480" w:hanging="360"/>
+      </w:pPr>
+      <w:rPr>
+        <w:rFonts w:ascii="Wingdings" w:hAnsi="Wingdings" w:hint="default"/>
+      </w:rPr>
+    </w:lvl>
+  </w:abstractNum>
+  <w:abstractNum w:abstractNumId="7" w15:restartNumberingAfterBreak="0">
     <w:nsid w:val="0F9502E3"/>
     <w:multiLevelType w:val="multilevel"/>
     <w:tmpl w:val="0902ECFA"/>
@@ -3919,7 +5500,7 @@
       </w:rPr>
     </w:lvl>
   </w:abstractNum>
-  <w:abstractNum w:abstractNumId="7" w15:restartNumberingAfterBreak="0">
+  <w:abstractNum w:abstractNumId="8" w15:restartNumberingAfterBreak="0">
     <w:nsid w:val="1087481D"/>
     <w:multiLevelType w:val="hybridMultilevel"/>
     <w:tmpl w:val="7D824764"/>
@@ -4032,7 +5613,7 @@
       </w:rPr>
     </w:lvl>
   </w:abstractNum>
-  <w:abstractNum w:abstractNumId="8" w15:restartNumberingAfterBreak="0">
+  <w:abstractNum w:abstractNumId="9" w15:restartNumberingAfterBreak="0">
     <w:nsid w:val="13B81EEC"/>
     <w:multiLevelType w:val="multilevel"/>
     <w:tmpl w:val="FA4CCAF8"/>
@@ -4181,7 +5762,156 @@
       </w:rPr>
     </w:lvl>
   </w:abstractNum>
-  <w:abstractNum w:abstractNumId="9" w15:restartNumberingAfterBreak="0">
+  <w:abstractNum w:abstractNumId="10" w15:restartNumberingAfterBreak="0">
+    <w:nsid w:val="1AC36079"/>
+    <w:multiLevelType w:val="multilevel"/>
+    <w:tmpl w:val="8626EAFC"/>
+    <w:lvl w:ilvl="0">
+      <w:start w:val="1"/>
+      <w:numFmt w:val="bullet"/>
+      <w:lvlText w:val=""/>
+      <w:lvlJc w:val="left"/>
+      <w:pPr>
+        <w:tabs>
+          <w:tab w:val="num" w:pos="720"/>
+        </w:tabs>
+        <w:ind w:left="720" w:hanging="360"/>
+      </w:pPr>
+      <w:rPr>
+        <w:rFonts w:ascii="Wingdings" w:hAnsi="Wingdings" w:hint="default"/>
+        <w:sz w:val="20"/>
+      </w:rPr>
+    </w:lvl>
+    <w:lvl w:ilvl="1" w:tentative="1">
+      <w:start w:val="1"/>
+      <w:numFmt w:val="bullet"/>
+      <w:lvlText w:val="o"/>
+      <w:lvlJc w:val="left"/>
+      <w:pPr>
+        <w:tabs>
+          <w:tab w:val="num" w:pos="1440"/>
+        </w:tabs>
+        <w:ind w:left="1440" w:hanging="360"/>
+      </w:pPr>
+      <w:rPr>
+        <w:rFonts w:ascii="Courier New" w:hAnsi="Courier New" w:hint="default"/>
+        <w:sz w:val="20"/>
+      </w:rPr>
+    </w:lvl>
+    <w:lvl w:ilvl="2" w:tentative="1">
+      <w:start w:val="1"/>
+      <w:numFmt w:val="bullet"/>
+      <w:lvlText w:val=""/>
+      <w:lvlJc w:val="left"/>
+      <w:pPr>
+        <w:tabs>
+          <w:tab w:val="num" w:pos="2160"/>
+        </w:tabs>
+        <w:ind w:left="2160" w:hanging="360"/>
+      </w:pPr>
+      <w:rPr>
+        <w:rFonts w:ascii="Wingdings" w:hAnsi="Wingdings" w:hint="default"/>
+        <w:sz w:val="20"/>
+      </w:rPr>
+    </w:lvl>
+    <w:lvl w:ilvl="3" w:tentative="1">
+      <w:start w:val="1"/>
+      <w:numFmt w:val="bullet"/>
+      <w:lvlText w:val=""/>
+      <w:lvlJc w:val="left"/>
+      <w:pPr>
+        <w:tabs>
+          <w:tab w:val="num" w:pos="2880"/>
+        </w:tabs>
+        <w:ind w:left="2880" w:hanging="360"/>
+      </w:pPr>
+      <w:rPr>
+        <w:rFonts w:ascii="Wingdings" w:hAnsi="Wingdings" w:hint="default"/>
+        <w:sz w:val="20"/>
+      </w:rPr>
+    </w:lvl>
+    <w:lvl w:ilvl="4" w:tentative="1">
+      <w:start w:val="1"/>
+      <w:numFmt w:val="bullet"/>
+      <w:lvlText w:val=""/>
+      <w:lvlJc w:val="left"/>
+      <w:pPr>
+        <w:tabs>
+          <w:tab w:val="num" w:pos="3600"/>
+        </w:tabs>
+        <w:ind w:left="3600" w:hanging="360"/>
+      </w:pPr>
+      <w:rPr>
+        <w:rFonts w:ascii="Wingdings" w:hAnsi="Wingdings" w:hint="default"/>
+        <w:sz w:val="20"/>
+      </w:rPr>
+    </w:lvl>
+    <w:lvl w:ilvl="5" w:tentative="1">
+      <w:start w:val="1"/>
+      <w:numFmt w:val="bullet"/>
+      <w:lvlText w:val=""/>
+      <w:lvlJc w:val="left"/>
+      <w:pPr>
+        <w:tabs>
+          <w:tab w:val="num" w:pos="4320"/>
+        </w:tabs>
+        <w:ind w:left="4320" w:hanging="360"/>
+      </w:pPr>
+      <w:rPr>
+        <w:rFonts w:ascii="Wingdings" w:hAnsi="Wingdings" w:hint="default"/>
+        <w:sz w:val="20"/>
+      </w:rPr>
+    </w:lvl>
+    <w:lvl w:ilvl="6" w:tentative="1">
+      <w:start w:val="1"/>
+      <w:numFmt w:val="bullet"/>
+      <w:lvlText w:val=""/>
+      <w:lvlJc w:val="left"/>
+      <w:pPr>
+        <w:tabs>
+          <w:tab w:val="num" w:pos="5040"/>
+        </w:tabs>
+        <w:ind w:left="5040" w:hanging="360"/>
+      </w:pPr>
+      <w:rPr>
+        <w:rFonts w:ascii="Wingdings" w:hAnsi="Wingdings" w:hint="default"/>
+        <w:sz w:val="20"/>
+      </w:rPr>
+    </w:lvl>
+    <w:lvl w:ilvl="7" w:tentative="1">
+      <w:start w:val="1"/>
+      <w:numFmt w:val="bullet"/>
+      <w:lvlText w:val=""/>
+      <w:lvlJc w:val="left"/>
+      <w:pPr>
+        <w:tabs>
+          <w:tab w:val="num" w:pos="5760"/>
+        </w:tabs>
+        <w:ind w:left="5760" w:hanging="360"/>
+      </w:pPr>
+      <w:rPr>
+        <w:rFonts w:ascii="Wingdings" w:hAnsi="Wingdings" w:hint="default"/>
+        <w:sz w:val="20"/>
+      </w:rPr>
+    </w:lvl>
+    <w:lvl w:ilvl="8" w:tentative="1">
+      <w:start w:val="1"/>
+      <w:numFmt w:val="bullet"/>
+      <w:lvlText w:val=""/>
+      <w:lvlJc w:val="left"/>
+      <w:pPr>
+        <w:tabs>
+          <w:tab w:val="num" w:pos="6480"/>
+        </w:tabs>
+        <w:ind w:left="6480" w:hanging="360"/>
+      </w:pPr>
+      <w:rPr>
+        <w:rFonts w:ascii="Wingdings" w:hAnsi="Wingdings" w:hint="default"/>
+        <w:sz w:val="20"/>
+      </w:rPr>
+    </w:lvl>
+  </w:abstractNum>
+  <w:abstractNum w:abstractNumId="11" w15:restartNumberingAfterBreak="0">
     <w:nsid w:val="21CA7BD7"/>
     <w:multiLevelType w:val="multilevel"/>
     <w:tmpl w:val="58B0DFE8"/>
@@ -4330,7 +6060,7 @@
       </w:rPr>
     </w:lvl>
   </w:abstractNum>
-  <w:abstractNum w:abstractNumId="10" w15:restartNumberingAfterBreak="0">
+  <w:abstractNum w:abstractNumId="12" w15:restartNumberingAfterBreak="0">
     <w:nsid w:val="272B53F3"/>
     <w:multiLevelType w:val="hybridMultilevel"/>
     <w:tmpl w:val="A626A07A"/>
@@ -4419,7 +6149,7 @@
       </w:pPr>
     </w:lvl>
   </w:abstractNum>
-  <w:abstractNum w:abstractNumId="11" w15:restartNumberingAfterBreak="0">
+  <w:abstractNum w:abstractNumId="13" w15:restartNumberingAfterBreak="0">
     <w:nsid w:val="29F60BB1"/>
     <w:multiLevelType w:val="multilevel"/>
     <w:tmpl w:val="577ED622"/>
@@ -4568,7 +6298,7 @@
       </w:rPr>
     </w:lvl>
   </w:abstractNum>
-  <w:abstractNum w:abstractNumId="12" w15:restartNumberingAfterBreak="0">
+  <w:abstractNum w:abstractNumId="14" w15:restartNumberingAfterBreak="0">
     <w:nsid w:val="2A6B7ACD"/>
     <w:multiLevelType w:val="multilevel"/>
     <w:tmpl w:val="B1489970"/>
@@ -4717,7 +6447,7 @@
       </w:rPr>
     </w:lvl>
   </w:abstractNum>
-  <w:abstractNum w:abstractNumId="13" w15:restartNumberingAfterBreak="0">
+  <w:abstractNum w:abstractNumId="15" w15:restartNumberingAfterBreak="0">
     <w:nsid w:val="2E192A6D"/>
     <w:multiLevelType w:val="multilevel"/>
     <w:tmpl w:val="5D7CB81A"/>
@@ -4866,7 +6596,7 @@
       </w:rPr>
     </w:lvl>
   </w:abstractNum>
-  <w:abstractNum w:abstractNumId="14" w15:restartNumberingAfterBreak="0">
+  <w:abstractNum w:abstractNumId="16" w15:restartNumberingAfterBreak="0">
     <w:nsid w:val="2F297508"/>
     <w:multiLevelType w:val="multilevel"/>
     <w:tmpl w:val="275084B4"/>
@@ -5015,7 +6745,7 @@
       </w:rPr>
     </w:lvl>
   </w:abstractNum>
-  <w:abstractNum w:abstractNumId="15" w15:restartNumberingAfterBreak="0">
+  <w:abstractNum w:abstractNumId="17" w15:restartNumberingAfterBreak="0">
     <w:nsid w:val="2FD25096"/>
     <w:multiLevelType w:val="hybridMultilevel"/>
     <w:tmpl w:val="927874AA"/>
@@ -5128,7 +6858,7 @@
       </w:rPr>
     </w:lvl>
   </w:abstractNum>
-  <w:abstractNum w:abstractNumId="16" w15:restartNumberingAfterBreak="0">
+  <w:abstractNum w:abstractNumId="18" w15:restartNumberingAfterBreak="0">
     <w:nsid w:val="35F7108E"/>
     <w:multiLevelType w:val="hybridMultilevel"/>
     <w:tmpl w:val="769E1D30"/>
@@ -5241,7 +6971,7 @@
       </w:rPr>
     </w:lvl>
   </w:abstractNum>
-  <w:abstractNum w:abstractNumId="17" w15:restartNumberingAfterBreak="0">
+  <w:abstractNum w:abstractNumId="19" w15:restartNumberingAfterBreak="0">
     <w:nsid w:val="396E037E"/>
     <w:multiLevelType w:val="multilevel"/>
     <w:tmpl w:val="275084B4"/>
@@ -5390,7 +7120,7 @@
       </w:rPr>
     </w:lvl>
   </w:abstractNum>
-  <w:abstractNum w:abstractNumId="18" w15:restartNumberingAfterBreak="0">
+  <w:abstractNum w:abstractNumId="20" w15:restartNumberingAfterBreak="0">
     <w:nsid w:val="3C9D0E21"/>
     <w:multiLevelType w:val="multilevel"/>
     <w:tmpl w:val="58F0533E"/>
@@ -5539,7 +7269,7 @@
       </w:rPr>
     </w:lvl>
   </w:abstractNum>
-  <w:abstractNum w:abstractNumId="19" w15:restartNumberingAfterBreak="0">
+  <w:abstractNum w:abstractNumId="21" w15:restartNumberingAfterBreak="0">
     <w:nsid w:val="43DE58ED"/>
     <w:multiLevelType w:val="multilevel"/>
     <w:tmpl w:val="8F380168"/>
@@ -5688,7 +7418,7 @@
       </w:rPr>
     </w:lvl>
   </w:abstractNum>
-  <w:abstractNum w:abstractNumId="20" w15:restartNumberingAfterBreak="0">
+  <w:abstractNum w:abstractNumId="22" w15:restartNumberingAfterBreak="0">
     <w:nsid w:val="44B93C86"/>
     <w:multiLevelType w:val="multilevel"/>
     <w:tmpl w:val="545CC33E"/>
@@ -5837,7 +7567,7 @@
       </w:rPr>
     </w:lvl>
   </w:abstractNum>
-  <w:abstractNum w:abstractNumId="21" w15:restartNumberingAfterBreak="0">
+  <w:abstractNum w:abstractNumId="23" w15:restartNumberingAfterBreak="0">
     <w:nsid w:val="466C5143"/>
     <w:multiLevelType w:val="multilevel"/>
     <w:tmpl w:val="89CA6CB6"/>
@@ -5986,7 +7716,156 @@
       </w:rPr>
     </w:lvl>
   </w:abstractNum>
-  <w:abstractNum w:abstractNumId="22" w15:restartNumberingAfterBreak="0">
+  <w:abstractNum w:abstractNumId="24" w15:restartNumberingAfterBreak="0">
+    <w:nsid w:val="48DD1D76"/>
+    <w:multiLevelType w:val="multilevel"/>
+    <w:tmpl w:val="CD6077E2"/>
+    <w:lvl w:ilvl="0">
+      <w:start w:val="1"/>
+      <w:numFmt w:val="bullet"/>
+      <w:lvlText w:val=""/>
+      <w:lvlJc w:val="left"/>
+      <w:pPr>
+        <w:tabs>
+          <w:tab w:val="num" w:pos="720"/>
+        </w:tabs>
+        <w:ind w:left="720" w:hanging="360"/>
+      </w:pPr>
+      <w:rPr>
+        <w:rFonts w:ascii="Symbol" w:hAnsi="Symbol" w:hint="default"/>
+        <w:sz w:val="20"/>
+      </w:rPr>
+    </w:lvl>
+    <w:lvl w:ilvl="1" w:tentative="1">
+      <w:start w:val="1"/>
+      <w:numFmt w:val="bullet"/>
+      <w:lvlText w:val="o"/>
+      <w:lvlJc w:val="left"/>
+      <w:pPr>
+        <w:tabs>
+          <w:tab w:val="num" w:pos="1440"/>
+        </w:tabs>
+        <w:ind w:left="1440" w:hanging="360"/>
+      </w:pPr>
+      <w:rPr>
+        <w:rFonts w:ascii="Courier New" w:hAnsi="Courier New" w:hint="default"/>
+        <w:sz w:val="20"/>
+      </w:rPr>
+    </w:lvl>
+    <w:lvl w:ilvl="2" w:tentative="1">
+      <w:start w:val="1"/>
+      <w:numFmt w:val="bullet"/>
+      <w:lvlText w:val=""/>
+      <w:lvlJc w:val="left"/>
+      <w:pPr>
+        <w:tabs>
+          <w:tab w:val="num" w:pos="2160"/>
+        </w:tabs>
+        <w:ind w:left="2160" w:hanging="360"/>
+      </w:pPr>
+      <w:rPr>
+        <w:rFonts w:ascii="Wingdings" w:hAnsi="Wingdings" w:hint="default"/>
+        <w:sz w:val="20"/>
+      </w:rPr>
+    </w:lvl>
+    <w:lvl w:ilvl="3" w:tentative="1">
+      <w:start w:val="1"/>
+      <w:numFmt w:val="bullet"/>
+      <w:lvlText w:val=""/>
+      <w:lvlJc w:val="left"/>
+      <w:pPr>
+        <w:tabs>
+          <w:tab w:val="num" w:pos="2880"/>
+        </w:tabs>
+        <w:ind w:left="2880" w:hanging="360"/>
+      </w:pPr>
+      <w:rPr>
+        <w:rFonts w:ascii="Wingdings" w:hAnsi="Wingdings" w:hint="default"/>
+        <w:sz w:val="20"/>
+      </w:rPr>
+    </w:lvl>
+    <w:lvl w:ilvl="4" w:tentative="1">
+      <w:start w:val="1"/>
+      <w:numFmt w:val="bullet"/>
+      <w:lvlText w:val=""/>
+      <w:lvlJc w:val="left"/>
+      <w:pPr>
+        <w:tabs>
+          <w:tab w:val="num" w:pos="3600"/>
+        </w:tabs>
+        <w:ind w:left="3600" w:hanging="360"/>
+      </w:pPr>
+      <w:rPr>
+        <w:rFonts w:ascii="Wingdings" w:hAnsi="Wingdings" w:hint="default"/>
+        <w:sz w:val="20"/>
+      </w:rPr>
+    </w:lvl>
+    <w:lvl w:ilvl="5" w:tentative="1">
+      <w:start w:val="1"/>
+      <w:numFmt w:val="bullet"/>
+      <w:lvlText w:val=""/>
+      <w:lvlJc w:val="left"/>
+      <w:pPr>
+        <w:tabs>
+          <w:tab w:val="num" w:pos="4320"/>
+        </w:tabs>
+        <w:ind w:left="4320" w:hanging="360"/>
+      </w:pPr>
+      <w:rPr>
+        <w:rFonts w:ascii="Wingdings" w:hAnsi="Wingdings" w:hint="default"/>
+        <w:sz w:val="20"/>
+      </w:rPr>
+    </w:lvl>
+    <w:lvl w:ilvl="6" w:tentative="1">
+      <w:start w:val="1"/>
+      <w:numFmt w:val="bullet"/>
+      <w:lvlText w:val=""/>
+      <w:lvlJc w:val="left"/>
+      <w:pPr>
+        <w:tabs>
+          <w:tab w:val="num" w:pos="5040"/>
+        </w:tabs>
+        <w:ind w:left="5040" w:hanging="360"/>
+      </w:pPr>
+      <w:rPr>
+        <w:rFonts w:ascii="Wingdings" w:hAnsi="Wingdings" w:hint="default"/>
+        <w:sz w:val="20"/>
+      </w:rPr>
+    </w:lvl>
+    <w:lvl w:ilvl="7" w:tentative="1">
+      <w:start w:val="1"/>
+      <w:numFmt w:val="bullet"/>
+      <w:lvlText w:val=""/>
+      <w:lvlJc w:val="left"/>
+      <w:pPr>
+        <w:tabs>
+          <w:tab w:val="num" w:pos="5760"/>
+        </w:tabs>
+        <w:ind w:left="5760" w:hanging="360"/>
+      </w:pPr>
+      <w:rPr>
+        <w:rFonts w:ascii="Wingdings" w:hAnsi="Wingdings" w:hint="default"/>
+        <w:sz w:val="20"/>
+      </w:rPr>
+    </w:lvl>
+    <w:lvl w:ilvl="8" w:tentative="1">
+      <w:start w:val="1"/>
+      <w:numFmt w:val="bullet"/>
+      <w:lvlText w:val=""/>
+      <w:lvlJc w:val="left"/>
+      <w:pPr>
+        <w:tabs>
+          <w:tab w:val="num" w:pos="6480"/>
+        </w:tabs>
+        <w:ind w:left="6480" w:hanging="360"/>
+      </w:pPr>
+      <w:rPr>
+        <w:rFonts w:ascii="Wingdings" w:hAnsi="Wingdings" w:hint="default"/>
+        <w:sz w:val="20"/>
+      </w:rPr>
+    </w:lvl>
+  </w:abstractNum>
+  <w:abstractNum w:abstractNumId="25" w15:restartNumberingAfterBreak="0">
     <w:nsid w:val="49092AE5"/>
     <w:multiLevelType w:val="hybridMultilevel"/>
     <w:tmpl w:val="A09AC7F0"/>
@@ -6099,7 +7978,7 @@
       </w:rPr>
     </w:lvl>
   </w:abstractNum>
-  <w:abstractNum w:abstractNumId="23" w15:restartNumberingAfterBreak="0">
+  <w:abstractNum w:abstractNumId="26" w15:restartNumberingAfterBreak="0">
     <w:nsid w:val="49C2608E"/>
     <w:multiLevelType w:val="multilevel"/>
     <w:tmpl w:val="275084B4"/>
@@ -6248,7 +8127,120 @@
       </w:rPr>
     </w:lvl>
   </w:abstractNum>
-  <w:abstractNum w:abstractNumId="24" w15:restartNumberingAfterBreak="0">
+  <w:abstractNum w:abstractNumId="27" w15:restartNumberingAfterBreak="0">
+    <w:nsid w:val="4B5B37F1"/>
+    <w:multiLevelType w:val="hybridMultilevel"/>
+    <w:tmpl w:val="4F689E1E"/>
+    <w:lvl w:ilvl="0" w:tplc="FFFFFFFF">
+      <w:start w:val="1"/>
+      <w:numFmt w:val="bullet"/>
+      <w:lvlText w:val=""/>
+      <w:lvlJc w:val="left"/>
+      <w:pPr>
+        <w:ind w:left="720" w:hanging="360"/>
+      </w:pPr>
+      <w:rPr>
+        <w:rFonts w:ascii="Wingdings" w:hAnsi="Wingdings" w:hint="default"/>
+      </w:rPr>
+    </w:lvl>
+    <w:lvl w:ilvl="1" w:tplc="40090001">
+      <w:start w:val="1"/>
+      <w:numFmt w:val="bullet"/>
+      <w:lvlText w:val=""/>
+      <w:lvlJc w:val="left"/>
+      <w:pPr>
+        <w:ind w:left="1440" w:hanging="360"/>
+      </w:pPr>
+      <w:rPr>
+        <w:rFonts w:ascii="Symbol" w:hAnsi="Symbol" w:hint="default"/>
+      </w:rPr>
+    </w:lvl>
+    <w:lvl w:ilvl="2" w:tplc="FFFFFFFF" w:tentative="1">
+      <w:start w:val="1"/>
+      <w:numFmt w:val="bullet"/>
+      <w:lvlText w:val=""/>
+      <w:lvlJc w:val="left"/>
+      <w:pPr>
+        <w:ind w:left="2160" w:hanging="360"/>
+      </w:pPr>
+      <w:rPr>
+        <w:rFonts w:ascii="Wingdings" w:hAnsi="Wingdings" w:hint="default"/>
+      </w:rPr>
+    </w:lvl>
+    <w:lvl w:ilvl="3" w:tplc="FFFFFFFF" w:tentative="1">
+      <w:start w:val="1"/>
+      <w:numFmt w:val="bullet"/>
+      <w:lvlText w:val=""/>
+      <w:lvlJc w:val="left"/>
+      <w:pPr>
+        <w:ind w:left="2880" w:hanging="360"/>
+      </w:pPr>
+      <w:rPr>
+        <w:rFonts w:ascii="Symbol" w:hAnsi="Symbol" w:hint="default"/>
+      </w:rPr>
+    </w:lvl>
+    <w:lvl w:ilvl="4" w:tplc="FFFFFFFF" w:tentative="1">
+      <w:start w:val="1"/>
+      <w:numFmt w:val="bullet"/>
+      <w:lvlText w:val="o"/>
+      <w:lvlJc w:val="left"/>
+      <w:pPr>
+        <w:ind w:left="3600" w:hanging="360"/>
+      </w:pPr>
+      <w:rPr>
+        <w:rFonts w:ascii="Courier New" w:hAnsi="Courier New" w:cs="Courier New" w:hint="default"/>
+      </w:rPr>
+    </w:lvl>
+    <w:lvl w:ilvl="5" w:tplc="FFFFFFFF" w:tentative="1">
+      <w:start w:val="1"/>
+      <w:numFmt w:val="bullet"/>
+      <w:lvlText w:val=""/>
+      <w:lvlJc w:val="left"/>
+      <w:pPr>
+        <w:ind w:left="4320" w:hanging="360"/>
+      </w:pPr>
+      <w:rPr>
+        <w:rFonts w:ascii="Wingdings" w:hAnsi="Wingdings" w:hint="default"/>
+      </w:rPr>
+    </w:lvl>
+    <w:lvl w:ilvl="6" w:tplc="FFFFFFFF" w:tentative="1">
+      <w:start w:val="1"/>
+      <w:numFmt w:val="bullet"/>
+      <w:lvlText w:val=""/>
+      <w:lvlJc w:val="left"/>
+      <w:pPr>
+        <w:ind w:left="5040" w:hanging="360"/>
+      </w:pPr>
+      <w:rPr>
+        <w:rFonts w:ascii="Symbol" w:hAnsi="Symbol" w:hint="default"/>
+      </w:rPr>
+    </w:lvl>
+    <w:lvl w:ilvl="7" w:tplc="FFFFFFFF" w:tentative="1">
+      <w:start w:val="1"/>
+      <w:numFmt w:val="bullet"/>
+      <w:lvlText w:val="o"/>
+      <w:lvlJc w:val="left"/>
+      <w:pPr>
+        <w:ind w:left="5760" w:hanging="360"/>
+      </w:pPr>
+      <w:rPr>
+        <w:rFonts w:ascii="Courier New" w:hAnsi="Courier New" w:cs="Courier New" w:hint="default"/>
+      </w:rPr>
+    </w:lvl>
+    <w:lvl w:ilvl="8" w:tplc="FFFFFFFF" w:tentative="1">
+      <w:start w:val="1"/>
+      <w:numFmt w:val="bullet"/>
+      <w:lvlText w:val=""/>
+      <w:lvlJc w:val="left"/>
+      <w:pPr>
+        <w:ind w:left="6480" w:hanging="360"/>
+      </w:pPr>
+      <w:rPr>
+        <w:rFonts w:ascii="Wingdings" w:hAnsi="Wingdings" w:hint="default"/>
+      </w:rPr>
+    </w:lvl>
+  </w:abstractNum>
+  <w:abstractNum w:abstractNumId="28" w15:restartNumberingAfterBreak="0">
     <w:nsid w:val="4B971B40"/>
     <w:multiLevelType w:val="hybridMultilevel"/>
     <w:tmpl w:val="566CE8D2"/>
@@ -6361,7 +8353,7 @@
       </w:rPr>
     </w:lvl>
   </w:abstractNum>
-  <w:abstractNum w:abstractNumId="25" w15:restartNumberingAfterBreak="0">
+  <w:abstractNum w:abstractNumId="29" w15:restartNumberingAfterBreak="0">
     <w:nsid w:val="4FFF1FF4"/>
     <w:multiLevelType w:val="multilevel"/>
     <w:tmpl w:val="275084B4"/>
@@ -6510,7 +8502,7 @@
       </w:rPr>
     </w:lvl>
   </w:abstractNum>
-  <w:abstractNum w:abstractNumId="26" w15:restartNumberingAfterBreak="0">
+  <w:abstractNum w:abstractNumId="30" w15:restartNumberingAfterBreak="0">
     <w:nsid w:val="519041F2"/>
     <w:multiLevelType w:val="multilevel"/>
     <w:tmpl w:val="3A30B88C"/>
@@ -6623,7 +8615,7 @@
       </w:pPr>
     </w:lvl>
   </w:abstractNum>
-  <w:abstractNum w:abstractNumId="27" w15:restartNumberingAfterBreak="0">
+  <w:abstractNum w:abstractNumId="31" w15:restartNumberingAfterBreak="0">
     <w:nsid w:val="5313395A"/>
     <w:multiLevelType w:val="multilevel"/>
     <w:tmpl w:val="275084B4"/>
@@ -6772,7 +8764,7 @@
       </w:rPr>
     </w:lvl>
   </w:abstractNum>
-  <w:abstractNum w:abstractNumId="28" w15:restartNumberingAfterBreak="0">
+  <w:abstractNum w:abstractNumId="32" w15:restartNumberingAfterBreak="0">
     <w:nsid w:val="54F038FF"/>
     <w:multiLevelType w:val="multilevel"/>
     <w:tmpl w:val="8834B718"/>
@@ -6921,7 +8913,7 @@
       </w:rPr>
     </w:lvl>
   </w:abstractNum>
-  <w:abstractNum w:abstractNumId="29" w15:restartNumberingAfterBreak="0">
+  <w:abstractNum w:abstractNumId="33" w15:restartNumberingAfterBreak="0">
     <w:nsid w:val="553E73CF"/>
     <w:multiLevelType w:val="multilevel"/>
     <w:tmpl w:val="355C8F04"/>
@@ -7070,7 +9062,7 @@
       </w:rPr>
     </w:lvl>
   </w:abstractNum>
-  <w:abstractNum w:abstractNumId="30" w15:restartNumberingAfterBreak="0">
+  <w:abstractNum w:abstractNumId="34" w15:restartNumberingAfterBreak="0">
     <w:nsid w:val="56775F23"/>
     <w:multiLevelType w:val="hybridMultilevel"/>
     <w:tmpl w:val="F9FA795A"/>
@@ -7183,7 +9175,7 @@
       </w:rPr>
     </w:lvl>
   </w:abstractNum>
-  <w:abstractNum w:abstractNumId="31" w15:restartNumberingAfterBreak="0">
+  <w:abstractNum w:abstractNumId="35" w15:restartNumberingAfterBreak="0">
     <w:nsid w:val="576C1C3D"/>
     <w:multiLevelType w:val="hybridMultilevel"/>
     <w:tmpl w:val="1038AE60"/>
@@ -7296,7 +9288,7 @@
       </w:rPr>
     </w:lvl>
   </w:abstractNum>
-  <w:abstractNum w:abstractNumId="32" w15:restartNumberingAfterBreak="0">
+  <w:abstractNum w:abstractNumId="36" w15:restartNumberingAfterBreak="0">
     <w:nsid w:val="57C90D67"/>
     <w:multiLevelType w:val="multilevel"/>
     <w:tmpl w:val="91D89ADE"/>
@@ -7445,7 +9437,7 @@
       </w:rPr>
     </w:lvl>
   </w:abstractNum>
-  <w:abstractNum w:abstractNumId="33" w15:restartNumberingAfterBreak="0">
+  <w:abstractNum w:abstractNumId="37" w15:restartNumberingAfterBreak="0">
     <w:nsid w:val="58017743"/>
     <w:multiLevelType w:val="multilevel"/>
     <w:tmpl w:val="2D68707A"/>
@@ -7594,7 +9586,7 @@
       </w:rPr>
     </w:lvl>
   </w:abstractNum>
-  <w:abstractNum w:abstractNumId="34" w15:restartNumberingAfterBreak="0">
+  <w:abstractNum w:abstractNumId="38" w15:restartNumberingAfterBreak="0">
     <w:nsid w:val="58ED5139"/>
     <w:multiLevelType w:val="multilevel"/>
     <w:tmpl w:val="275084B4"/>
@@ -7743,7 +9735,7 @@
       </w:rPr>
     </w:lvl>
   </w:abstractNum>
-  <w:abstractNum w:abstractNumId="35" w15:restartNumberingAfterBreak="0">
+  <w:abstractNum w:abstractNumId="39" w15:restartNumberingAfterBreak="0">
     <w:nsid w:val="60BB415D"/>
     <w:multiLevelType w:val="hybridMultilevel"/>
     <w:tmpl w:val="7A8E2D3C"/>
@@ -7856,7 +9848,7 @@
       </w:rPr>
     </w:lvl>
   </w:abstractNum>
-  <w:abstractNum w:abstractNumId="36" w15:restartNumberingAfterBreak="0">
+  <w:abstractNum w:abstractNumId="40" w15:restartNumberingAfterBreak="0">
     <w:nsid w:val="613E5350"/>
     <w:multiLevelType w:val="hybridMultilevel"/>
     <w:tmpl w:val="1806013A"/>
@@ -7969,7 +9961,7 @@
       </w:rPr>
     </w:lvl>
   </w:abstractNum>
-  <w:abstractNum w:abstractNumId="37" w15:restartNumberingAfterBreak="0">
+  <w:abstractNum w:abstractNumId="41" w15:restartNumberingAfterBreak="0">
     <w:nsid w:val="629B14E2"/>
     <w:multiLevelType w:val="multilevel"/>
     <w:tmpl w:val="C02C0B24"/>
@@ -8082,7 +10074,7 @@
       </w:pPr>
     </w:lvl>
   </w:abstractNum>
-  <w:abstractNum w:abstractNumId="38" w15:restartNumberingAfterBreak="0">
+  <w:abstractNum w:abstractNumId="42" w15:restartNumberingAfterBreak="0">
     <w:nsid w:val="6A3D7BED"/>
     <w:multiLevelType w:val="multilevel"/>
     <w:tmpl w:val="30CC6536"/>
@@ -8231,7 +10223,120 @@
       </w:rPr>
     </w:lvl>
   </w:abstractNum>
-  <w:abstractNum w:abstractNumId="39" w15:restartNumberingAfterBreak="0">
+  <w:abstractNum w:abstractNumId="43" w15:restartNumberingAfterBreak="0">
+    <w:nsid w:val="6FED237D"/>
+    <w:multiLevelType w:val="hybridMultilevel"/>
+    <w:tmpl w:val="33B4DD86"/>
+    <w:lvl w:ilvl="0" w:tplc="4009000D">
+      <w:start w:val="1"/>
+      <w:numFmt w:val="bullet"/>
+      <w:lvlText w:val=""/>
+      <w:lvlJc w:val="left"/>
+      <w:pPr>
+        <w:ind w:left="720" w:hanging="360"/>
+      </w:pPr>
+      <w:rPr>
+        <w:rFonts w:ascii="Wingdings" w:hAnsi="Wingdings" w:hint="default"/>
+      </w:rPr>
+    </w:lvl>
+    <w:lvl w:ilvl="1" w:tplc="40090003">
+      <w:start w:val="1"/>
+      <w:numFmt w:val="bullet"/>
+      <w:lvlText w:val="o"/>
+      <w:lvlJc w:val="left"/>
+      <w:pPr>
+        <w:ind w:left="1440" w:hanging="360"/>
+      </w:pPr>
+      <w:rPr>
+        <w:rFonts w:ascii="Courier New" w:hAnsi="Courier New" w:cs="Courier New" w:hint="default"/>
+      </w:rPr>
+    </w:lvl>
+    <w:lvl w:ilvl="2" w:tplc="40090005" w:tentative="1">
+      <w:start w:val="1"/>
+      <w:numFmt w:val="bullet"/>
+      <w:lvlText w:val=""/>
+      <w:lvlJc w:val="left"/>
+      <w:pPr>
+        <w:ind w:left="2160" w:hanging="360"/>
+      </w:pPr>
+      <w:rPr>
+        <w:rFonts w:ascii="Wingdings" w:hAnsi="Wingdings" w:hint="default"/>
+      </w:rPr>
+    </w:lvl>
+    <w:lvl w:ilvl="3" w:tplc="40090001" w:tentative="1">
+      <w:start w:val="1"/>
+      <w:numFmt w:val="bullet"/>
+      <w:lvlText w:val=""/>
+      <w:lvlJc w:val="left"/>
+      <w:pPr>
+        <w:ind w:left="2880" w:hanging="360"/>
+      </w:pPr>
+      <w:rPr>
+        <w:rFonts w:ascii="Symbol" w:hAnsi="Symbol" w:hint="default"/>
+      </w:rPr>
+    </w:lvl>
+    <w:lvl w:ilvl="4" w:tplc="40090003" w:tentative="1">
+      <w:start w:val="1"/>
+      <w:numFmt w:val="bullet"/>
+      <w:lvlText w:val="o"/>
+      <w:lvlJc w:val="left"/>
+      <w:pPr>
+        <w:ind w:left="3600" w:hanging="360"/>
+      </w:pPr>
+      <w:rPr>
+        <w:rFonts w:ascii="Courier New" w:hAnsi="Courier New" w:cs="Courier New" w:hint="default"/>
+      </w:rPr>
+    </w:lvl>
+    <w:lvl w:ilvl="5" w:tplc="40090005" w:tentative="1">
+      <w:start w:val="1"/>
+      <w:numFmt w:val="bullet"/>
+      <w:lvlText w:val=""/>
+      <w:lvlJc w:val="left"/>
+      <w:pPr>
+        <w:ind w:left="4320" w:hanging="360"/>
+      </w:pPr>
+      <w:rPr>
+        <w:rFonts w:ascii="Wingdings" w:hAnsi="Wingdings" w:hint="default"/>
+      </w:rPr>
+    </w:lvl>
+    <w:lvl w:ilvl="6" w:tplc="40090001" w:tentative="1">
+      <w:start w:val="1"/>
+      <w:numFmt w:val="bullet"/>
+      <w:lvlText w:val=""/>
+      <w:lvlJc w:val="left"/>
+      <w:pPr>
+        <w:ind w:left="5040" w:hanging="360"/>
+      </w:pPr>
+      <w:rPr>
+        <w:rFonts w:ascii="Symbol" w:hAnsi="Symbol" w:hint="default"/>
+      </w:rPr>
+    </w:lvl>
+    <w:lvl w:ilvl="7" w:tplc="40090003" w:tentative="1">
+      <w:start w:val="1"/>
+      <w:numFmt w:val="bullet"/>
+      <w:lvlText w:val="o"/>
+      <w:lvlJc w:val="left"/>
+      <w:pPr>
+        <w:ind w:left="5760" w:hanging="360"/>
+      </w:pPr>
+      <w:rPr>
+        <w:rFonts w:ascii="Courier New" w:hAnsi="Courier New" w:cs="Courier New" w:hint="default"/>
+      </w:rPr>
+    </w:lvl>
+    <w:lvl w:ilvl="8" w:tplc="40090005" w:tentative="1">
+      <w:start w:val="1"/>
+      <w:numFmt w:val="bullet"/>
+      <w:lvlText w:val=""/>
+      <w:lvlJc w:val="left"/>
+      <w:pPr>
+        <w:ind w:left="6480" w:hanging="360"/>
+      </w:pPr>
+      <w:rPr>
+        <w:rFonts w:ascii="Wingdings" w:hAnsi="Wingdings" w:hint="default"/>
+      </w:rPr>
+    </w:lvl>
+  </w:abstractNum>
+  <w:abstractNum w:abstractNumId="44" w15:restartNumberingAfterBreak="0">
     <w:nsid w:val="73B950CE"/>
     <w:multiLevelType w:val="hybridMultilevel"/>
     <w:tmpl w:val="5F166CA4"/>
@@ -8344,7 +10449,120 @@
       </w:rPr>
     </w:lvl>
   </w:abstractNum>
-  <w:abstractNum w:abstractNumId="40" w15:restartNumberingAfterBreak="0">
+  <w:abstractNum w:abstractNumId="45" w15:restartNumberingAfterBreak="0">
+    <w:nsid w:val="74924667"/>
+    <w:multiLevelType w:val="hybridMultilevel"/>
+    <w:tmpl w:val="4EFED0F0"/>
+    <w:lvl w:ilvl="0" w:tplc="4009000D">
+      <w:start w:val="1"/>
+      <w:numFmt w:val="bullet"/>
+      <w:lvlText w:val=""/>
+      <w:lvlJc w:val="left"/>
+      <w:pPr>
+        <w:ind w:left="720" w:hanging="360"/>
+      </w:pPr>
+      <w:rPr>
+        <w:rFonts w:ascii="Wingdings" w:hAnsi="Wingdings" w:hint="default"/>
+      </w:rPr>
+    </w:lvl>
+    <w:lvl w:ilvl="1" w:tplc="40090003" w:tentative="1">
+      <w:start w:val="1"/>
+      <w:numFmt w:val="bullet"/>
+      <w:lvlText w:val="o"/>
+      <w:lvlJc w:val="left"/>
+      <w:pPr>
+        <w:ind w:left="1440" w:hanging="360"/>
+      </w:pPr>
+      <w:rPr>
+        <w:rFonts w:ascii="Courier New" w:hAnsi="Courier New" w:cs="Courier New" w:hint="default"/>
+      </w:rPr>
+    </w:lvl>
+    <w:lvl w:ilvl="2" w:tplc="40090005" w:tentative="1">
+      <w:start w:val="1"/>
+      <w:numFmt w:val="bullet"/>
+      <w:lvlText w:val=""/>
+      <w:lvlJc w:val="left"/>
+      <w:pPr>
+        <w:ind w:left="2160" w:hanging="360"/>
+      </w:pPr>
+      <w:rPr>
+        <w:rFonts w:ascii="Wingdings" w:hAnsi="Wingdings" w:hint="default"/>
+      </w:rPr>
+    </w:lvl>
+    <w:lvl w:ilvl="3" w:tplc="40090001" w:tentative="1">
+      <w:start w:val="1"/>
+      <w:numFmt w:val="bullet"/>
+      <w:lvlText w:val=""/>
+      <w:lvlJc w:val="left"/>
+      <w:pPr>
+        <w:ind w:left="2880" w:hanging="360"/>
+      </w:pPr>
+      <w:rPr>
+        <w:rFonts w:ascii="Symbol" w:hAnsi="Symbol" w:hint="default"/>
+      </w:rPr>
+    </w:lvl>
+    <w:lvl w:ilvl="4" w:tplc="40090003" w:tentative="1">
+      <w:start w:val="1"/>
+      <w:numFmt w:val="bullet"/>
+      <w:lvlText w:val="o"/>
+      <w:lvlJc w:val="left"/>
+      <w:pPr>
+        <w:ind w:left="3600" w:hanging="360"/>
+      </w:pPr>
+      <w:rPr>
+        <w:rFonts w:ascii="Courier New" w:hAnsi="Courier New" w:cs="Courier New" w:hint="default"/>
+      </w:rPr>
+    </w:lvl>
+    <w:lvl w:ilvl="5" w:tplc="40090005" w:tentative="1">
+      <w:start w:val="1"/>
+      <w:numFmt w:val="bullet"/>
+      <w:lvlText w:val=""/>
+      <w:lvlJc w:val="left"/>
+      <w:pPr>
+        <w:ind w:left="4320" w:hanging="360"/>
+      </w:pPr>
+      <w:rPr>
+        <w:rFonts w:ascii="Wingdings" w:hAnsi="Wingdings" w:hint="default"/>
+      </w:rPr>
+    </w:lvl>
+    <w:lvl w:ilvl="6" w:tplc="40090001" w:tentative="1">
+      <w:start w:val="1"/>
+      <w:numFmt w:val="bullet"/>
+      <w:lvlText w:val=""/>
+      <w:lvlJc w:val="left"/>
+      <w:pPr>
+        <w:ind w:left="5040" w:hanging="360"/>
+      </w:pPr>
+      <w:rPr>
+        <w:rFonts w:ascii="Symbol" w:hAnsi="Symbol" w:hint="default"/>
+      </w:rPr>
+    </w:lvl>
+    <w:lvl w:ilvl="7" w:tplc="40090003" w:tentative="1">
+      <w:start w:val="1"/>
+      <w:numFmt w:val="bullet"/>
+      <w:lvlText w:val="o"/>
+      <w:lvlJc w:val="left"/>
+      <w:pPr>
+        <w:ind w:left="5760" w:hanging="360"/>
+      </w:pPr>
+      <w:rPr>
+        <w:rFonts w:ascii="Courier New" w:hAnsi="Courier New" w:cs="Courier New" w:hint="default"/>
+      </w:rPr>
+    </w:lvl>
+    <w:lvl w:ilvl="8" w:tplc="40090005" w:tentative="1">
+      <w:start w:val="1"/>
+      <w:numFmt w:val="bullet"/>
+      <w:lvlText w:val=""/>
+      <w:lvlJc w:val="left"/>
+      <w:pPr>
+        <w:ind w:left="6480" w:hanging="360"/>
+      </w:pPr>
+      <w:rPr>
+        <w:rFonts w:ascii="Wingdings" w:hAnsi="Wingdings" w:hint="default"/>
+      </w:rPr>
+    </w:lvl>
+  </w:abstractNum>
+  <w:abstractNum w:abstractNumId="46" w15:restartNumberingAfterBreak="0">
     <w:nsid w:val="78B043C3"/>
     <w:multiLevelType w:val="hybridMultilevel"/>
     <w:tmpl w:val="C818D7CA"/>
@@ -8458,43 +10676,43 @@
     </w:lvl>
   </w:abstractNum>
   <w:num w:numId="1" w16cid:durableId="2126076919">
+    <w:abstractNumId w:val="33"/>
+  </w:num>
+  <w:num w:numId="2" w16cid:durableId="1307710324">
+    <w:abstractNumId w:val="36"/>
+  </w:num>
+  <w:num w:numId="3" w16cid:durableId="1134443144">
+    <w:abstractNumId w:val="32"/>
+  </w:num>
+  <w:num w:numId="4" w16cid:durableId="1738278696">
+    <w:abstractNumId w:val="14"/>
+  </w:num>
+  <w:num w:numId="5" w16cid:durableId="105395210">
+    <w:abstractNumId w:val="23"/>
+  </w:num>
+  <w:num w:numId="6" w16cid:durableId="716395435">
+    <w:abstractNumId w:val="11"/>
+  </w:num>
+  <w:num w:numId="7" w16cid:durableId="1517618603">
+    <w:abstractNumId w:val="41"/>
+  </w:num>
+  <w:num w:numId="8" w16cid:durableId="887188084">
+    <w:abstractNumId w:val="13"/>
+  </w:num>
+  <w:num w:numId="9" w16cid:durableId="1664429594">
+    <w:abstractNumId w:val="20"/>
+  </w:num>
+  <w:num w:numId="10" w16cid:durableId="1119641843">
     <w:abstractNumId w:val="29"/>
   </w:num>
-  <w:num w:numId="2" w16cid:durableId="1307710324">
-    <w:abstractNumId w:val="32"/>
-  </w:num>
-  <w:num w:numId="3" w16cid:durableId="1134443144">
-    <w:abstractNumId w:val="28"/>
-  </w:num>
-  <w:num w:numId="4" w16cid:durableId="1738278696">
-    <w:abstractNumId w:val="12"/>
-  </w:num>
-  <w:num w:numId="5" w16cid:durableId="105395210">
-    <w:abstractNumId w:val="21"/>
-  </w:num>
-  <w:num w:numId="6" w16cid:durableId="716395435">
-    <w:abstractNumId w:val="9"/>
-  </w:num>
-  <w:num w:numId="7" w16cid:durableId="1517618603">
-    <w:abstractNumId w:val="37"/>
-  </w:num>
-  <w:num w:numId="8" w16cid:durableId="887188084">
-    <w:abstractNumId w:val="11"/>
-  </w:num>
-  <w:num w:numId="9" w16cid:durableId="1664429594">
-    <w:abstractNumId w:val="18"/>
-  </w:num>
-  <w:num w:numId="10" w16cid:durableId="1119641843">
-    <w:abstractNumId w:val="25"/>
-  </w:num>
   <w:num w:numId="11" w16cid:durableId="1804302528">
-    <w:abstractNumId w:val="14"/>
+    <w:abstractNumId w:val="16"/>
   </w:num>
   <w:num w:numId="12" w16cid:durableId="1185291173">
-    <w:abstractNumId w:val="23"/>
+    <w:abstractNumId w:val="26"/>
   </w:num>
   <w:num w:numId="13" w16cid:durableId="105929932">
-    <w:abstractNumId w:val="34"/>
+    <w:abstractNumId w:val="38"/>
   </w:num>
   <w:num w:numId="14" w16cid:durableId="346257342">
     <w:abstractNumId w:val="5"/>
@@ -8503,82 +10721,100 @@
     <w:abstractNumId w:val="0"/>
   </w:num>
   <w:num w:numId="16" w16cid:durableId="817917023">
-    <w:abstractNumId w:val="26"/>
+    <w:abstractNumId w:val="30"/>
   </w:num>
   <w:num w:numId="17" w16cid:durableId="2122139233">
     <w:abstractNumId w:val="4"/>
   </w:num>
   <w:num w:numId="18" w16cid:durableId="585922823">
-    <w:abstractNumId w:val="17"/>
+    <w:abstractNumId w:val="19"/>
   </w:num>
   <w:num w:numId="19" w16cid:durableId="1955987829">
-    <w:abstractNumId w:val="27"/>
+    <w:abstractNumId w:val="31"/>
   </w:num>
   <w:num w:numId="20" w16cid:durableId="162664593">
-    <w:abstractNumId w:val="8"/>
+    <w:abstractNumId w:val="9"/>
   </w:num>
   <w:num w:numId="21" w16cid:durableId="1581912051">
-    <w:abstractNumId w:val="10"/>
+    <w:abstractNumId w:val="12"/>
   </w:num>
   <w:num w:numId="22" w16cid:durableId="295256631">
     <w:abstractNumId w:val="2"/>
   </w:num>
   <w:num w:numId="23" w16cid:durableId="1776945581">
-    <w:abstractNumId w:val="20"/>
+    <w:abstractNumId w:val="22"/>
   </w:num>
   <w:num w:numId="24" w16cid:durableId="1901091792">
-    <w:abstractNumId w:val="39"/>
+    <w:abstractNumId w:val="44"/>
   </w:num>
   <w:num w:numId="25" w16cid:durableId="2117172992">
-    <w:abstractNumId w:val="6"/>
+    <w:abstractNumId w:val="7"/>
   </w:num>
   <w:num w:numId="26" w16cid:durableId="1429616979">
     <w:abstractNumId w:val="3"/>
   </w:num>
   <w:num w:numId="27" w16cid:durableId="459686037">
-    <w:abstractNumId w:val="19"/>
+    <w:abstractNumId w:val="21"/>
   </w:num>
   <w:num w:numId="28" w16cid:durableId="1361737323">
-    <w:abstractNumId w:val="22"/>
+    <w:abstractNumId w:val="25"/>
   </w:num>
   <w:num w:numId="29" w16cid:durableId="1735087152">
-    <w:abstractNumId w:val="36"/>
+    <w:abstractNumId w:val="40"/>
   </w:num>
   <w:num w:numId="30" w16cid:durableId="22564005">
-    <w:abstractNumId w:val="7"/>
+    <w:abstractNumId w:val="8"/>
   </w:num>
   <w:num w:numId="31" w16cid:durableId="903636806">
-    <w:abstractNumId w:val="33"/>
+    <w:abstractNumId w:val="37"/>
   </w:num>
   <w:num w:numId="32" w16cid:durableId="546796944">
-    <w:abstractNumId w:val="40"/>
+    <w:abstractNumId w:val="46"/>
   </w:num>
   <w:num w:numId="33" w16cid:durableId="1166020666">
-    <w:abstractNumId w:val="35"/>
+    <w:abstractNumId w:val="39"/>
   </w:num>
   <w:num w:numId="34" w16cid:durableId="239752864">
     <w:abstractNumId w:val="1"/>
   </w:num>
   <w:num w:numId="35" w16cid:durableId="497379776">
+    <w:abstractNumId w:val="17"/>
+  </w:num>
+  <w:num w:numId="36" w16cid:durableId="1811284336">
+    <w:abstractNumId w:val="28"/>
+  </w:num>
+  <w:num w:numId="37" w16cid:durableId="737822742">
+    <w:abstractNumId w:val="18"/>
+  </w:num>
+  <w:num w:numId="38" w16cid:durableId="1800607617">
+    <w:abstractNumId w:val="35"/>
+  </w:num>
+  <w:num w:numId="39" w16cid:durableId="1166165752">
+    <w:abstractNumId w:val="34"/>
+  </w:num>
+  <w:num w:numId="40" w16cid:durableId="797844507">
+    <w:abstractNumId w:val="42"/>
+  </w:num>
+  <w:num w:numId="41" w16cid:durableId="1671716494">
     <w:abstractNumId w:val="15"/>
   </w:num>
-  <w:num w:numId="36" w16cid:durableId="1811284336">
+  <w:num w:numId="42" w16cid:durableId="171846941">
+    <w:abstractNumId w:val="45"/>
+  </w:num>
+  <w:num w:numId="43" w16cid:durableId="1355880981">
+    <w:abstractNumId w:val="10"/>
+  </w:num>
+  <w:num w:numId="44" w16cid:durableId="2000234635">
+    <w:abstractNumId w:val="6"/>
+  </w:num>
+  <w:num w:numId="45" w16cid:durableId="1451167376">
+    <w:abstractNumId w:val="43"/>
+  </w:num>
+  <w:num w:numId="46" w16cid:durableId="1593931527">
+    <w:abstractNumId w:val="27"/>
+  </w:num>
+  <w:num w:numId="47" w16cid:durableId="1506168747">
     <w:abstractNumId w:val="24"/>
-  </w:num>
-  <w:num w:numId="37" w16cid:durableId="737822742">
-    <w:abstractNumId w:val="16"/>
-  </w:num>
-  <w:num w:numId="38" w16cid:durableId="1800607617">
-    <w:abstractNumId w:val="31"/>
-  </w:num>
-  <w:num w:numId="39" w16cid:durableId="1166165752">
-    <w:abstractNumId w:val="30"/>
-  </w:num>
-  <w:num w:numId="40" w16cid:durableId="797844507">
-    <w:abstractNumId w:val="38"/>
-  </w:num>
-  <w:num w:numId="41" w16cid:durableId="1671716494">
-    <w:abstractNumId w:val="13"/>
   </w:num>
 </w:numbering>
 </file>

</xml_diff>